<commit_message>
Update Project Description v0.2.docx
</commit_message>
<xml_diff>
--- a/paradoteo3/Project Description v0.2.docx
+++ b/paradoteo3/Project Description v0.2.docx
@@ -298,7 +298,7 @@
           <w:rFonts w:ascii="Arial" w:hAnsi="Arial" w:cs="Arial"/>
         </w:rPr>
         <w:pict w14:anchorId="761EE91A">
-          <v:rect id="_x0000_s2050" style="position:absolute;margin-left:88.6pt;margin-top:11.85pt;width:418.25pt;height:.5pt;z-index:-251636736;mso-wrap-distance-left:0;mso-wrap-distance-right:0;mso-position-horizontal-relative:page" fillcolor="black" stroked="f">
+          <v:rect id="_x0000_s2050" style="position:absolute;margin-left:88.6pt;margin-top:11.85pt;width:418.25pt;height:.5pt;z-index:-251648000;mso-wrap-distance-left:0;mso-wrap-distance-right:0;mso-position-horizontal-relative:page" fillcolor="black" stroked="f">
             <w10:wrap type="topAndBottom" anchorx="page"/>
           </v:rect>
         </w:pict>
@@ -325,6 +325,7 @@
     <w:p>
       <w:pPr>
         <w:pStyle w:val="Title"/>
+        <w:jc w:val="center"/>
       </w:pPr>
       <w:r>
         <w:t>PROJECT</w:t>
@@ -383,7 +384,7 @@
           <w:rFonts w:ascii="Arial" w:hAnsi="Arial" w:cs="Arial"/>
         </w:rPr>
         <w:pict w14:anchorId="1AE172F9">
-          <v:rect id="_x0000_s2051" style="position:absolute;margin-left:88.6pt;margin-top:15.35pt;width:418.25pt;height:.5pt;z-index:-251635712;mso-wrap-distance-left:0;mso-wrap-distance-right:0;mso-position-horizontal-relative:page" fillcolor="black" stroked="f">
+          <v:rect id="_x0000_s2051" style="position:absolute;margin-left:88.6pt;margin-top:15.35pt;width:418.25pt;height:.5pt;z-index:-251646976;mso-wrap-distance-left:0;mso-wrap-distance-right:0;mso-position-horizontal-relative:page" fillcolor="black" stroked="f">
             <w10:wrap type="topAndBottom" anchorx="page"/>
           </v:rect>
         </w:pict>
@@ -886,25 +887,7 @@
           <w:w w:val="95"/>
           <w:sz w:val="32"/>
         </w:rPr>
-        <w:t xml:space="preserve">Ραφαήλ </w:t>
-      </w:r>
-      <w:proofErr w:type="spellStart"/>
-      <w:r>
-        <w:rPr>
-          <w:rFonts w:ascii="Arial" w:hAnsi="Arial" w:cs="Arial"/>
-          <w:w w:val="95"/>
-          <w:sz w:val="32"/>
-        </w:rPr>
-        <w:t>Κιτρομηλίδης</w:t>
-      </w:r>
-      <w:proofErr w:type="spellEnd"/>
-      <w:r>
-        <w:rPr>
-          <w:rFonts w:ascii="Arial" w:hAnsi="Arial" w:cs="Arial"/>
-          <w:w w:val="95"/>
-          <w:sz w:val="32"/>
-        </w:rPr>
-        <w:t xml:space="preserve"> 1095897 </w:t>
+        <w:t xml:space="preserve">Ραφαήλ Κιτρομηλίδης 1095897 </w:t>
       </w:r>
       <w:hyperlink r:id="rId11" w:history="1">
         <w:r>
@@ -942,21 +925,19 @@
           <w:sz w:val="32"/>
         </w:rPr>
       </w:pPr>
-      <w:proofErr w:type="spellStart"/>
       <w:r>
         <w:rPr>
           <w:rFonts w:ascii="Arial" w:hAnsi="Arial" w:cs="Arial"/>
           <w:sz w:val="32"/>
         </w:rPr>
-        <w:t>Ασωνίτης</w:t>
-      </w:r>
-      <w:proofErr w:type="spellEnd"/>
+        <w:t xml:space="preserve">Σπύρος </w:t>
+      </w:r>
       <w:r>
         <w:rPr>
           <w:rFonts w:ascii="Arial" w:hAnsi="Arial" w:cs="Arial"/>
           <w:sz w:val="32"/>
         </w:rPr>
-        <w:t xml:space="preserve"> Σπύρος 1095903</w:t>
+        <w:t>Ασωνίτης 1095903</w:t>
       </w:r>
     </w:p>
     <w:p>
@@ -998,6 +979,7 @@
           <w:sz w:val="28"/>
           <w:szCs w:val="36"/>
           <w:u w:val="single"/>
+          <w:lang w:val="en-US"/>
         </w:rPr>
       </w:pPr>
       <w:r>
@@ -1079,617 +1061,1046 @@
     </w:p>
     <w:p>
       <w:pPr>
-        <w:pStyle w:val="BodyText"/>
-        <w:rPr>
-          <w:rFonts w:ascii="Arial" w:hAnsi="Arial" w:cs="Arial"/>
+        <w:rPr>
+          <w:rFonts w:ascii="Arial" w:hAnsi="Arial" w:cs="Arial"/>
+          <w:sz w:val="28"/>
+          <w:szCs w:val="28"/>
+        </w:rPr>
+      </w:pPr>
+      <w:r>
+        <w:rPr>
+          <w:rFonts w:ascii="Arial" w:hAnsi="Arial" w:cs="Arial"/>
+          <w:sz w:val="28"/>
+          <w:szCs w:val="28"/>
+        </w:rPr>
+        <w:t xml:space="preserve">Η εφαρμογή </w:t>
+      </w:r>
+      <w:r>
+        <w:rPr>
+          <w:rFonts w:ascii="Arial" w:hAnsi="Arial" w:cs="Arial"/>
+          <w:sz w:val="28"/>
+          <w:szCs w:val="28"/>
+        </w:rPr>
+        <w:t>δημιουργήθηκε με</w:t>
+      </w:r>
+      <w:r>
+        <w:rPr>
+          <w:rFonts w:ascii="Arial" w:hAnsi="Arial" w:cs="Arial"/>
+          <w:sz w:val="28"/>
+          <w:szCs w:val="28"/>
+        </w:rPr>
+        <w:t xml:space="preserve"> σκοπό </w:t>
+      </w:r>
+      <w:r>
+        <w:rPr>
+          <w:rFonts w:ascii="Arial" w:hAnsi="Arial" w:cs="Arial"/>
+          <w:sz w:val="28"/>
+          <w:szCs w:val="28"/>
+        </w:rPr>
+        <w:t xml:space="preserve">την ευκολότερη εύρεση  υπηρεσιών που προσφέρουν κοντινά γυμναστήρια. </w:t>
+      </w:r>
+      <w:r>
+        <w:rPr>
+          <w:rFonts w:ascii="Arial" w:hAnsi="Arial" w:cs="Arial"/>
+          <w:sz w:val="28"/>
+          <w:szCs w:val="28"/>
+        </w:rPr>
+        <w:t>Αρχικά, η εφαρμογή προσφέρει δυνατότητα</w:t>
+      </w:r>
+      <w:r>
+        <w:rPr>
+          <w:rFonts w:ascii="Arial" w:hAnsi="Arial" w:cs="Arial"/>
+          <w:sz w:val="28"/>
+          <w:szCs w:val="28"/>
+        </w:rPr>
+        <w:t xml:space="preserve"> εύκολης αναζήτησης γυμναστηρίου καθώς και διαχείρισης των συνδρομών</w:t>
+      </w:r>
+      <w:r>
+        <w:rPr>
+          <w:rFonts w:ascii="Arial" w:hAnsi="Arial" w:cs="Arial"/>
+          <w:sz w:val="28"/>
+          <w:szCs w:val="28"/>
+        </w:rPr>
+        <w:t xml:space="preserve"> </w:t>
+      </w:r>
+      <w:r>
+        <w:rPr>
+          <w:rFonts w:ascii="Arial" w:hAnsi="Arial" w:cs="Arial"/>
+          <w:sz w:val="28"/>
+          <w:szCs w:val="28"/>
+        </w:rPr>
+        <w:t xml:space="preserve">τους. </w:t>
+      </w:r>
+    </w:p>
+    <w:p>
+      <w:pPr>
+        <w:rPr>
+          <w:rFonts w:ascii="Arial" w:hAnsi="Arial" w:cs="Arial"/>
+          <w:sz w:val="28"/>
+          <w:szCs w:val="28"/>
+        </w:rPr>
+      </w:pPr>
+      <w:r>
+        <w:rPr>
+          <w:rFonts w:ascii="Arial" w:hAnsi="Arial" w:cs="Arial"/>
+          <w:sz w:val="28"/>
+          <w:szCs w:val="28"/>
+        </w:rPr>
+        <w:t>Όταν ο χρήστης επιλέξει τ</w:t>
+      </w:r>
+      <w:r>
+        <w:rPr>
+          <w:rFonts w:ascii="Arial" w:hAnsi="Arial" w:cs="Arial"/>
+          <w:sz w:val="28"/>
+          <w:szCs w:val="28"/>
+        </w:rPr>
+        <w:t xml:space="preserve">ο γυμναστήριο </w:t>
+      </w:r>
+      <w:r>
+        <w:rPr>
+          <w:rFonts w:ascii="Arial" w:hAnsi="Arial" w:cs="Arial"/>
+          <w:sz w:val="28"/>
+          <w:szCs w:val="28"/>
+        </w:rPr>
+        <w:t xml:space="preserve">που τον ενδιαφέρει, εμφανίζονται </w:t>
+      </w:r>
+      <w:r>
+        <w:rPr>
+          <w:rFonts w:ascii="Arial" w:hAnsi="Arial" w:cs="Arial"/>
+          <w:sz w:val="28"/>
+          <w:szCs w:val="28"/>
+        </w:rPr>
+        <w:t>συνδρομές και προγράμματα</w:t>
+      </w:r>
+      <w:r>
+        <w:rPr>
+          <w:rFonts w:ascii="Arial" w:hAnsi="Arial" w:cs="Arial"/>
+          <w:sz w:val="28"/>
+          <w:szCs w:val="28"/>
+        </w:rPr>
+        <w:t xml:space="preserve"> που έχει ορίσει το κάθε </w:t>
+      </w:r>
+      <w:r>
+        <w:rPr>
+          <w:rFonts w:ascii="Arial" w:hAnsi="Arial" w:cs="Arial"/>
+          <w:sz w:val="28"/>
+          <w:szCs w:val="28"/>
+        </w:rPr>
+        <w:t>γυμναστήριο.</w:t>
+      </w:r>
+    </w:p>
+    <w:p>
+      <w:pPr>
+        <w:rPr>
+          <w:rFonts w:ascii="Arial" w:hAnsi="Arial" w:cs="Arial"/>
+          <w:sz w:val="28"/>
+          <w:szCs w:val="28"/>
+        </w:rPr>
+      </w:pPr>
+      <w:r>
+        <w:rPr>
+          <w:rFonts w:ascii="Arial" w:hAnsi="Arial" w:cs="Arial"/>
+          <w:sz w:val="28"/>
+          <w:szCs w:val="28"/>
+        </w:rPr>
+        <w:t>Με την εισαγωγή του</w:t>
+      </w:r>
+      <w:r>
+        <w:rPr>
+          <w:rFonts w:ascii="Arial" w:hAnsi="Arial" w:cs="Arial"/>
+          <w:sz w:val="28"/>
+          <w:szCs w:val="28"/>
+        </w:rPr>
+        <w:t xml:space="preserve"> χρήστη στην εφαρμογή, θα μπορεί να δημιουργήσει λογαριασμό εισάγοντας τα προσωπικά του στοιχεία, τα οποία θα έχει τη δυνατότητα να τροποποιήσει οποιαδήποτε στιγμή στο μέλλον.</w:t>
+      </w:r>
+    </w:p>
+    <w:p>
+      <w:pPr>
+        <w:rPr>
+          <w:rFonts w:ascii="Arial" w:hAnsi="Arial" w:cs="Arial"/>
+          <w:color w:val="FF0000"/>
+          <w:sz w:val="28"/>
+          <w:szCs w:val="28"/>
+        </w:rPr>
+      </w:pPr>
+      <w:r>
+        <w:rPr>
+          <w:rFonts w:ascii="Arial" w:hAnsi="Arial" w:cs="Arial"/>
+          <w:color w:val="FF0000"/>
+          <w:sz w:val="28"/>
+          <w:szCs w:val="28"/>
+        </w:rPr>
+        <w:t xml:space="preserve">Στην περίπτωση που ο χρήστης δεν θυμάται ή έχει χάσει το </w:t>
+      </w:r>
+      <w:r>
+        <w:rPr>
+          <w:rFonts w:ascii="Arial" w:hAnsi="Arial" w:cs="Arial"/>
+          <w:color w:val="FF0000"/>
+          <w:sz w:val="28"/>
+          <w:szCs w:val="28"/>
+          <w:lang w:val="en-US"/>
+        </w:rPr>
+        <w:t>username</w:t>
+      </w:r>
+      <w:r>
+        <w:rPr>
+          <w:rFonts w:ascii="Arial" w:hAnsi="Arial" w:cs="Arial"/>
+          <w:color w:val="FF0000"/>
+          <w:sz w:val="28"/>
+          <w:szCs w:val="28"/>
+        </w:rPr>
+        <w:t>/</w:t>
+      </w:r>
+      <w:r>
+        <w:rPr>
+          <w:rFonts w:ascii="Arial" w:hAnsi="Arial" w:cs="Arial"/>
+          <w:color w:val="FF0000"/>
+          <w:sz w:val="28"/>
+          <w:szCs w:val="28"/>
+          <w:lang w:val="en-US"/>
+        </w:rPr>
+        <w:t>password</w:t>
+      </w:r>
+      <w:r>
+        <w:rPr>
+          <w:rFonts w:ascii="Arial" w:hAnsi="Arial" w:cs="Arial"/>
+          <w:color w:val="FF0000"/>
+          <w:sz w:val="28"/>
+          <w:szCs w:val="28"/>
+        </w:rPr>
+        <w:t xml:space="preserve"> του, τότε του δίνεται η δυνατότητα επαναφοράς τους μέσω ενός </w:t>
+      </w:r>
+      <w:r>
+        <w:rPr>
+          <w:rFonts w:ascii="Arial" w:hAnsi="Arial" w:cs="Arial"/>
+          <w:color w:val="FF0000"/>
+          <w:sz w:val="28"/>
+          <w:szCs w:val="28"/>
+          <w:lang w:val="en-US"/>
+        </w:rPr>
+        <w:t>Link</w:t>
+      </w:r>
+      <w:r>
+        <w:rPr>
+          <w:rFonts w:ascii="Arial" w:hAnsi="Arial" w:cs="Arial"/>
+          <w:color w:val="FF0000"/>
+          <w:sz w:val="28"/>
+          <w:szCs w:val="28"/>
+        </w:rPr>
+        <w:t xml:space="preserve"> που θα στέλνεται στο </w:t>
+      </w:r>
+      <w:r>
+        <w:rPr>
+          <w:rFonts w:ascii="Arial" w:hAnsi="Arial" w:cs="Arial"/>
+          <w:color w:val="FF0000"/>
+          <w:sz w:val="28"/>
+          <w:szCs w:val="28"/>
+          <w:lang w:val="en-US"/>
+        </w:rPr>
+        <w:t>email</w:t>
+      </w:r>
+      <w:r>
+        <w:rPr>
+          <w:rFonts w:ascii="Arial" w:hAnsi="Arial" w:cs="Arial"/>
+          <w:color w:val="FF0000"/>
+          <w:sz w:val="28"/>
+          <w:szCs w:val="28"/>
+        </w:rPr>
+        <w:t xml:space="preserve"> του.</w:t>
+      </w:r>
+    </w:p>
+    <w:p>
+      <w:pPr>
+        <w:rPr>
+          <w:rFonts w:ascii="Arial" w:hAnsi="Arial" w:cs="Arial"/>
+          <w:sz w:val="28"/>
+          <w:szCs w:val="28"/>
+        </w:rPr>
+      </w:pPr>
+      <w:r>
+        <w:rPr>
+          <w:rFonts w:ascii="Arial" w:hAnsi="Arial" w:cs="Arial"/>
+          <w:sz w:val="28"/>
+          <w:szCs w:val="28"/>
+        </w:rPr>
+        <w:t xml:space="preserve">Επιπρόσθετα, </w:t>
+      </w:r>
+      <w:r>
+        <w:rPr>
+          <w:rFonts w:ascii="Arial" w:hAnsi="Arial" w:cs="Arial"/>
+          <w:sz w:val="28"/>
+          <w:szCs w:val="28"/>
+        </w:rPr>
+        <w:t>με την ολοκλήρωση της εγγραφής του,</w:t>
+      </w:r>
+      <w:r>
+        <w:rPr>
+          <w:rFonts w:ascii="Arial" w:hAnsi="Arial" w:cs="Arial"/>
+          <w:sz w:val="28"/>
+          <w:szCs w:val="28"/>
+        </w:rPr>
+        <w:t xml:space="preserve"> θα εμφανίζ</w:t>
+      </w:r>
+      <w:r>
+        <w:rPr>
+          <w:rFonts w:ascii="Arial" w:hAnsi="Arial" w:cs="Arial"/>
+          <w:sz w:val="28"/>
+          <w:szCs w:val="28"/>
+        </w:rPr>
+        <w:t>ονται</w:t>
+      </w:r>
+      <w:r>
+        <w:rPr>
+          <w:rFonts w:ascii="Arial" w:hAnsi="Arial" w:cs="Arial"/>
+          <w:sz w:val="28"/>
+          <w:szCs w:val="28"/>
+        </w:rPr>
+        <w:t xml:space="preserve"> </w:t>
+      </w:r>
+      <w:r>
+        <w:rPr>
+          <w:rFonts w:ascii="Arial" w:hAnsi="Arial" w:cs="Arial"/>
+          <w:sz w:val="28"/>
+          <w:szCs w:val="28"/>
+        </w:rPr>
+        <w:t xml:space="preserve">διάφορα γυμναστήρια που </w:t>
+      </w:r>
+      <w:r>
+        <w:rPr>
+          <w:rFonts w:ascii="Arial" w:hAnsi="Arial" w:cs="Arial"/>
+          <w:sz w:val="28"/>
+          <w:szCs w:val="28"/>
+        </w:rPr>
+        <w:t xml:space="preserve">υπάρχουν στην εφαρμογή τα οποία έχουν τοποθετήσει οι διαχειριστές των </w:t>
+      </w:r>
+      <w:r>
+        <w:rPr>
+          <w:rFonts w:ascii="Arial" w:hAnsi="Arial" w:cs="Arial"/>
+          <w:sz w:val="28"/>
+          <w:szCs w:val="28"/>
+        </w:rPr>
+        <w:t>γυμναστηρίων</w:t>
+      </w:r>
+      <w:r>
+        <w:rPr>
+          <w:rFonts w:ascii="Arial" w:hAnsi="Arial" w:cs="Arial"/>
+          <w:sz w:val="28"/>
+          <w:szCs w:val="28"/>
+        </w:rPr>
+        <w:t xml:space="preserve">, </w:t>
+      </w:r>
+      <w:r>
+        <w:rPr>
+          <w:rFonts w:ascii="Arial" w:hAnsi="Arial" w:cs="Arial"/>
+          <w:sz w:val="28"/>
+          <w:szCs w:val="28"/>
+        </w:rPr>
+        <w:t>καθώς και οι συνδρομές που προσφέρει το κάθε ένα.</w:t>
+      </w:r>
+    </w:p>
+    <w:p>
+      <w:pPr>
+        <w:rPr>
+          <w:rFonts w:ascii="Arial" w:hAnsi="Arial" w:cs="Arial"/>
+          <w:color w:val="FF0000"/>
+          <w:sz w:val="28"/>
+          <w:szCs w:val="28"/>
+        </w:rPr>
+      </w:pPr>
+      <w:r>
+        <w:rPr>
+          <w:rFonts w:ascii="Arial" w:hAnsi="Arial" w:cs="Arial"/>
+          <w:color w:val="FF0000"/>
+          <w:sz w:val="28"/>
+          <w:szCs w:val="28"/>
+        </w:rPr>
+        <w:t>Στην αρχική σελίδα του χρήστη (</w:t>
+      </w:r>
+      <w:r>
+        <w:rPr>
+          <w:rFonts w:ascii="Arial" w:hAnsi="Arial" w:cs="Arial"/>
+          <w:color w:val="FF0000"/>
+          <w:sz w:val="28"/>
+          <w:szCs w:val="28"/>
+          <w:lang w:val="en-US"/>
+        </w:rPr>
+        <w:t>user</w:t>
+      </w:r>
+      <w:r>
+        <w:rPr>
+          <w:rFonts w:ascii="Arial" w:hAnsi="Arial" w:cs="Arial"/>
+          <w:color w:val="FF0000"/>
+          <w:sz w:val="28"/>
+          <w:szCs w:val="28"/>
+        </w:rPr>
+        <w:t>/</w:t>
+      </w:r>
+      <w:r>
+        <w:rPr>
+          <w:rFonts w:ascii="Arial" w:hAnsi="Arial" w:cs="Arial"/>
+          <w:color w:val="FF0000"/>
+          <w:sz w:val="28"/>
+          <w:szCs w:val="28"/>
+          <w:lang w:val="en-US"/>
+        </w:rPr>
+        <w:t>company</w:t>
+      </w:r>
+      <w:r>
+        <w:rPr>
+          <w:rFonts w:ascii="Arial" w:hAnsi="Arial" w:cs="Arial"/>
+          <w:color w:val="FF0000"/>
+          <w:sz w:val="28"/>
+          <w:szCs w:val="28"/>
+        </w:rPr>
+        <w:t>) υπάρχει στο κάτω μέρος επιλογή βοήθειας. Με την επιλογή αυτή εμφανίζονται στον χρήστη τρόποι επικοινωνίας για την επίλυση των προβλημάτων που αντιμετωπίζει.</w:t>
+      </w:r>
+    </w:p>
+    <w:p>
+      <w:pPr>
+        <w:rPr>
+          <w:rFonts w:ascii="Arial" w:hAnsi="Arial" w:cs="Arial"/>
+          <w:sz w:val="28"/>
+          <w:szCs w:val="28"/>
+        </w:rPr>
+      </w:pPr>
+      <w:r>
+        <w:rPr>
+          <w:rFonts w:ascii="Arial" w:hAnsi="Arial" w:cs="Arial"/>
+          <w:sz w:val="28"/>
+          <w:szCs w:val="28"/>
+        </w:rPr>
+        <w:t xml:space="preserve">Όταν ο χρήστης </w:t>
+      </w:r>
+      <w:r>
+        <w:rPr>
+          <w:rFonts w:ascii="Arial" w:hAnsi="Arial" w:cs="Arial"/>
+          <w:sz w:val="28"/>
+          <w:szCs w:val="28"/>
+        </w:rPr>
+        <w:t>επιλέξει συνδρομή</w:t>
+      </w:r>
+      <w:r>
+        <w:rPr>
+          <w:rFonts w:ascii="Arial" w:hAnsi="Arial" w:cs="Arial"/>
+          <w:sz w:val="28"/>
+          <w:szCs w:val="28"/>
+        </w:rPr>
+        <w:t xml:space="preserve"> </w:t>
+      </w:r>
+      <w:r>
+        <w:rPr>
+          <w:rFonts w:ascii="Arial" w:hAnsi="Arial" w:cs="Arial"/>
+          <w:color w:val="FF0000"/>
+          <w:sz w:val="28"/>
+          <w:szCs w:val="28"/>
+        </w:rPr>
+        <w:t>αυτή προστίθεται στο καλάθι αγορών από το οποίο ο χρήστης ολοκληρώνει την αγορά. Με την ολοκλήρωση της αγοράς</w:t>
+      </w:r>
+      <w:r>
+        <w:rPr>
+          <w:rFonts w:ascii="Arial" w:hAnsi="Arial" w:cs="Arial"/>
+          <w:sz w:val="28"/>
+          <w:szCs w:val="28"/>
+        </w:rPr>
+        <w:t xml:space="preserve"> </w:t>
+      </w:r>
+      <w:r>
+        <w:rPr>
+          <w:rFonts w:ascii="Arial" w:hAnsi="Arial" w:cs="Arial"/>
+          <w:strike/>
+          <w:sz w:val="28"/>
+          <w:szCs w:val="28"/>
+        </w:rPr>
+        <w:t>και πληρώσει θα</w:t>
+      </w:r>
+      <w:r>
+        <w:rPr>
+          <w:rFonts w:ascii="Arial" w:hAnsi="Arial" w:cs="Arial"/>
+          <w:sz w:val="28"/>
+          <w:szCs w:val="28"/>
+        </w:rPr>
+        <w:t xml:space="preserve"> αποστέλλεται μέσω </w:t>
+      </w:r>
+      <w:r>
+        <w:rPr>
+          <w:rFonts w:ascii="Arial" w:hAnsi="Arial" w:cs="Arial"/>
+          <w:sz w:val="28"/>
+          <w:szCs w:val="28"/>
+          <w:lang w:val="en-US"/>
+        </w:rPr>
+        <w:t>e</w:t>
+      </w:r>
+      <w:r>
+        <w:rPr>
+          <w:rFonts w:ascii="Arial" w:hAnsi="Arial" w:cs="Arial"/>
+          <w:sz w:val="28"/>
+          <w:szCs w:val="28"/>
+        </w:rPr>
+        <w:t>-</w:t>
+      </w:r>
+      <w:r>
+        <w:rPr>
+          <w:rFonts w:ascii="Arial" w:hAnsi="Arial" w:cs="Arial"/>
+          <w:sz w:val="28"/>
+          <w:szCs w:val="28"/>
+          <w:lang w:val="en-US"/>
+        </w:rPr>
+        <w:t>mail</w:t>
+      </w:r>
+      <w:r>
+        <w:rPr>
+          <w:rFonts w:ascii="Arial" w:hAnsi="Arial" w:cs="Arial"/>
+          <w:sz w:val="28"/>
+          <w:szCs w:val="28"/>
+        </w:rPr>
+        <w:t xml:space="preserve"> </w:t>
+      </w:r>
+      <w:r>
+        <w:rPr>
+          <w:rFonts w:ascii="Arial" w:hAnsi="Arial" w:cs="Arial"/>
+          <w:sz w:val="28"/>
+          <w:szCs w:val="28"/>
+        </w:rPr>
+        <w:t>η απόδειξη συναλλαγής.</w:t>
+      </w:r>
+    </w:p>
+    <w:p>
+      <w:pPr>
+        <w:rPr>
+          <w:rFonts w:ascii="Arial" w:hAnsi="Arial" w:cs="Arial"/>
+          <w:sz w:val="28"/>
+          <w:szCs w:val="28"/>
+        </w:rPr>
+      </w:pPr>
+      <w:r>
+        <w:rPr>
+          <w:rFonts w:ascii="Arial" w:hAnsi="Arial" w:cs="Arial"/>
+          <w:sz w:val="28"/>
+          <w:szCs w:val="28"/>
+        </w:rPr>
+        <w:t>Με την αγορά συνδρομής σε κάποιο γυμναστήριο παρέχεται στον πελάτη μοναδική ψηφιακή κάρτα η οποία αποθηκεύεται στην εφαρμογή και σαρώνεται στην είσοδο.</w:t>
+      </w:r>
+    </w:p>
+    <w:p>
+      <w:pPr>
+        <w:rPr>
+          <w:rFonts w:ascii="Arial" w:hAnsi="Arial" w:cs="Arial"/>
+          <w:sz w:val="28"/>
+          <w:szCs w:val="28"/>
+        </w:rPr>
+      </w:pPr>
+      <w:r>
+        <w:rPr>
+          <w:rFonts w:ascii="Arial" w:hAnsi="Arial" w:cs="Arial"/>
+          <w:sz w:val="28"/>
+          <w:szCs w:val="28"/>
+        </w:rPr>
+        <w:t xml:space="preserve">Επιπλέον, ο πελάτης θα έχει την δυνατότητα να </w:t>
+      </w:r>
+      <w:r>
+        <w:rPr>
+          <w:rFonts w:ascii="Arial" w:hAnsi="Arial" w:cs="Arial"/>
+          <w:sz w:val="28"/>
+          <w:szCs w:val="28"/>
+        </w:rPr>
+        <w:t>βλέπει πληροφορίες για τις συνδρομές των γυμναστηρίων που έχει</w:t>
+      </w:r>
+      <w:r>
+        <w:rPr>
+          <w:rFonts w:ascii="Arial" w:hAnsi="Arial" w:cs="Arial"/>
+          <w:sz w:val="28"/>
+          <w:szCs w:val="28"/>
+        </w:rPr>
+        <w:t xml:space="preserve"> πραγματοποι</w:t>
+      </w:r>
+      <w:r>
+        <w:rPr>
+          <w:rFonts w:ascii="Arial" w:hAnsi="Arial" w:cs="Arial"/>
+          <w:sz w:val="28"/>
+          <w:szCs w:val="28"/>
+        </w:rPr>
+        <w:t>ήσει</w:t>
+      </w:r>
+      <w:r>
+        <w:rPr>
+          <w:rFonts w:ascii="Arial" w:hAnsi="Arial" w:cs="Arial"/>
+          <w:sz w:val="28"/>
+          <w:szCs w:val="28"/>
+        </w:rPr>
+        <w:t xml:space="preserve"> </w:t>
+      </w:r>
+      <w:r>
+        <w:rPr>
+          <w:rFonts w:ascii="Arial" w:hAnsi="Arial" w:cs="Arial"/>
+          <w:sz w:val="28"/>
+          <w:szCs w:val="28"/>
+        </w:rPr>
+        <w:t xml:space="preserve">κάποια </w:t>
+      </w:r>
+      <w:r>
+        <w:rPr>
+          <w:rFonts w:ascii="Arial" w:hAnsi="Arial" w:cs="Arial"/>
+          <w:sz w:val="28"/>
+          <w:szCs w:val="28"/>
+        </w:rPr>
+        <w:t>αγορά</w:t>
+      </w:r>
+      <w:r>
+        <w:rPr>
+          <w:rFonts w:ascii="Arial" w:hAnsi="Arial" w:cs="Arial"/>
+          <w:sz w:val="28"/>
+          <w:szCs w:val="28"/>
+        </w:rPr>
+        <w:t xml:space="preserve"> </w:t>
+      </w:r>
+      <w:r>
+        <w:rPr>
+          <w:rFonts w:ascii="Arial" w:hAnsi="Arial" w:cs="Arial"/>
+          <w:color w:val="FF0000"/>
+          <w:sz w:val="28"/>
+          <w:szCs w:val="28"/>
+        </w:rPr>
+        <w:t>καθώς και να λαμβάνει ανακοινώσεις για αυτές</w:t>
+      </w:r>
+      <w:r>
+        <w:rPr>
+          <w:rFonts w:ascii="Arial" w:hAnsi="Arial" w:cs="Arial"/>
+          <w:sz w:val="28"/>
+          <w:szCs w:val="28"/>
+        </w:rPr>
+        <w:t>.</w:t>
+      </w:r>
+    </w:p>
+    <w:p>
+      <w:pPr>
+        <w:rPr>
+          <w:rFonts w:ascii="Arial" w:hAnsi="Arial" w:cs="Arial"/>
+          <w:sz w:val="28"/>
+          <w:szCs w:val="28"/>
+        </w:rPr>
+      </w:pPr>
+      <w:r>
+        <w:rPr>
+          <w:rFonts w:ascii="Arial" w:hAnsi="Arial" w:cs="Arial"/>
+          <w:sz w:val="28"/>
+          <w:szCs w:val="28"/>
+        </w:rPr>
+        <w:t xml:space="preserve">Ακόμη έχει την δυνατότητα να προσθέσει </w:t>
+      </w:r>
+      <w:r>
+        <w:rPr>
+          <w:rFonts w:ascii="Arial" w:hAnsi="Arial" w:cs="Arial"/>
+          <w:strike/>
+          <w:sz w:val="28"/>
+          <w:szCs w:val="28"/>
+        </w:rPr>
+        <w:t>γυμναστήρια, ομαδικά προγράμματα ή προσωπικό γυμναστή</w:t>
+      </w:r>
+      <w:r>
+        <w:rPr>
+          <w:rFonts w:ascii="Arial" w:hAnsi="Arial" w:cs="Arial"/>
+          <w:sz w:val="28"/>
+          <w:szCs w:val="28"/>
+        </w:rPr>
+        <w:t xml:space="preserve"> </w:t>
+      </w:r>
+      <w:r>
+        <w:rPr>
+          <w:rFonts w:ascii="Arial" w:hAnsi="Arial" w:cs="Arial"/>
+          <w:color w:val="FF0000"/>
+          <w:sz w:val="28"/>
+          <w:szCs w:val="28"/>
+        </w:rPr>
+        <w:t>οποιαδήποτε υπηρεσία</w:t>
+      </w:r>
+      <w:r>
+        <w:rPr>
+          <w:rFonts w:ascii="Arial" w:hAnsi="Arial" w:cs="Arial"/>
+          <w:color w:val="FF0000"/>
+          <w:sz w:val="28"/>
+          <w:szCs w:val="28"/>
+        </w:rPr>
+        <w:t xml:space="preserve"> </w:t>
+      </w:r>
+      <w:r>
+        <w:rPr>
+          <w:rFonts w:ascii="Arial" w:hAnsi="Arial" w:cs="Arial"/>
+          <w:sz w:val="28"/>
+          <w:szCs w:val="28"/>
+        </w:rPr>
+        <w:t>στα αγαπημένα του</w:t>
+      </w:r>
+      <w:r>
+        <w:rPr>
+          <w:rFonts w:ascii="Arial" w:hAnsi="Arial" w:cs="Arial"/>
+          <w:sz w:val="28"/>
+          <w:szCs w:val="28"/>
+        </w:rPr>
+        <w:t>, ώστε να ενημερώνεται για τις προσφορές και ωράρια τους.</w:t>
+      </w:r>
+    </w:p>
+    <w:p>
+      <w:pPr>
+        <w:rPr>
+          <w:rFonts w:ascii="Arial" w:hAnsi="Arial" w:cs="Arial"/>
+          <w:sz w:val="28"/>
+          <w:szCs w:val="28"/>
+        </w:rPr>
+      </w:pPr>
+      <w:r>
+        <w:rPr>
+          <w:rFonts w:ascii="Arial" w:hAnsi="Arial" w:cs="Arial"/>
+          <w:sz w:val="28"/>
+          <w:szCs w:val="28"/>
+        </w:rPr>
+        <w:t xml:space="preserve">Τέλος, το κάθε </w:t>
+      </w:r>
+      <w:r>
+        <w:rPr>
+          <w:rFonts w:ascii="Arial" w:hAnsi="Arial" w:cs="Arial"/>
+          <w:sz w:val="28"/>
+          <w:szCs w:val="28"/>
+        </w:rPr>
+        <w:t>γυμναστήριο</w:t>
+      </w:r>
+      <w:r>
+        <w:rPr>
+          <w:rFonts w:ascii="Arial" w:hAnsi="Arial" w:cs="Arial"/>
+          <w:sz w:val="28"/>
+          <w:szCs w:val="28"/>
+        </w:rPr>
+        <w:t xml:space="preserve"> θα έχει τη δυνατότητα εισαγωγής, τροποποίησης ή διαγραφής </w:t>
+      </w:r>
+      <w:r>
+        <w:rPr>
+          <w:rFonts w:ascii="Arial" w:hAnsi="Arial" w:cs="Arial"/>
+          <w:sz w:val="28"/>
+          <w:szCs w:val="28"/>
+        </w:rPr>
+        <w:t xml:space="preserve">συνδρομών ή ομαδικών προγραμμάτων </w:t>
+      </w:r>
+      <w:r>
+        <w:rPr>
+          <w:rFonts w:ascii="Arial" w:hAnsi="Arial" w:cs="Arial"/>
+          <w:sz w:val="28"/>
+          <w:szCs w:val="28"/>
+        </w:rPr>
+        <w:t xml:space="preserve"> </w:t>
+      </w:r>
+      <w:r>
+        <w:rPr>
+          <w:rFonts w:ascii="Arial" w:hAnsi="Arial" w:cs="Arial"/>
+          <w:sz w:val="28"/>
+          <w:szCs w:val="28"/>
+        </w:rPr>
+        <w:t xml:space="preserve">που προσφέρει στην εφαρμογή. Επίσης έχει </w:t>
+      </w:r>
+      <w:r>
+        <w:rPr>
+          <w:rFonts w:ascii="Arial" w:hAnsi="Arial" w:cs="Arial"/>
+          <w:sz w:val="28"/>
+          <w:szCs w:val="28"/>
+        </w:rPr>
+        <w:t xml:space="preserve">τη δυνατότητα να βλέπει τις τρέχουσες </w:t>
+      </w:r>
+      <w:r>
+        <w:rPr>
+          <w:rFonts w:ascii="Arial" w:hAnsi="Arial" w:cs="Arial"/>
+          <w:sz w:val="28"/>
+          <w:szCs w:val="28"/>
+        </w:rPr>
+        <w:t>συνδρομές</w:t>
+      </w:r>
+      <w:r>
+        <w:rPr>
+          <w:rFonts w:ascii="Arial" w:hAnsi="Arial" w:cs="Arial"/>
+          <w:sz w:val="28"/>
+          <w:szCs w:val="28"/>
+        </w:rPr>
+        <w:t xml:space="preserve"> που έχει ο κάθε πελάτης</w:t>
+      </w:r>
+      <w:r>
+        <w:rPr>
+          <w:rFonts w:ascii="Arial" w:hAnsi="Arial" w:cs="Arial"/>
+          <w:sz w:val="28"/>
+          <w:szCs w:val="28"/>
+        </w:rPr>
+        <w:t>, το ιστορικό πωλήσεων</w:t>
+      </w:r>
+      <w:r>
+        <w:rPr>
+          <w:rFonts w:ascii="Arial" w:hAnsi="Arial" w:cs="Arial"/>
+          <w:sz w:val="28"/>
+          <w:szCs w:val="28"/>
+        </w:rPr>
+        <w:t xml:space="preserve"> </w:t>
+      </w:r>
+      <w:r>
+        <w:rPr>
+          <w:rFonts w:ascii="Arial" w:hAnsi="Arial" w:cs="Arial"/>
+          <w:sz w:val="28"/>
+          <w:szCs w:val="28"/>
+        </w:rPr>
+        <w:t xml:space="preserve">καθώς </w:t>
+      </w:r>
+      <w:r>
+        <w:rPr>
+          <w:rFonts w:ascii="Arial" w:hAnsi="Arial" w:cs="Arial"/>
+          <w:sz w:val="28"/>
+          <w:szCs w:val="28"/>
+        </w:rPr>
+        <w:t xml:space="preserve">και δυνατότητα αναζήτησης </w:t>
+      </w:r>
+      <w:r>
+        <w:rPr>
+          <w:rFonts w:ascii="Arial" w:hAnsi="Arial" w:cs="Arial"/>
+          <w:sz w:val="28"/>
+          <w:szCs w:val="28"/>
+        </w:rPr>
+        <w:t>συνδρομών</w:t>
+      </w:r>
+      <w:r>
+        <w:rPr>
+          <w:rFonts w:ascii="Arial" w:hAnsi="Arial" w:cs="Arial"/>
+          <w:sz w:val="28"/>
+          <w:szCs w:val="28"/>
+        </w:rPr>
+        <w:t xml:space="preserve"> ώστε να μπορεί να δει τις τιμές των υπόλοιπων </w:t>
+      </w:r>
+      <w:r>
+        <w:rPr>
+          <w:rFonts w:ascii="Arial" w:hAnsi="Arial" w:cs="Arial"/>
+          <w:sz w:val="28"/>
+          <w:szCs w:val="28"/>
+        </w:rPr>
+        <w:t>γυμναστηρίων, όπως επίσης και την δυνατότητα να ανεβάζει ανακοινώσεις για τα μέλη του</w:t>
+      </w:r>
+      <w:r>
+        <w:rPr>
+          <w:rFonts w:ascii="Arial" w:hAnsi="Arial" w:cs="Arial"/>
+          <w:sz w:val="28"/>
+          <w:szCs w:val="28"/>
+        </w:rPr>
+        <w:t>.</w:t>
+      </w:r>
+    </w:p>
+    <w:p>
+      <w:pPr>
+        <w:rPr>
+          <w:rFonts w:ascii="Arial" w:hAnsi="Arial" w:cs="Arial"/>
+          <w:sz w:val="28"/>
+          <w:szCs w:val="28"/>
+          <w:u w:val="single"/>
+        </w:rPr>
+      </w:pPr>
+    </w:p>
+    <w:p>
+      <w:pPr>
+        <w:rPr>
+          <w:rFonts w:ascii="Arial" w:hAnsi="Arial" w:cs="Arial"/>
+          <w:b/>
           <w:bCs/>
           <w:sz w:val="28"/>
-          <w:szCs w:val="36"/>
-        </w:rPr>
-      </w:pPr>
-    </w:p>
-    <w:p>
-      <w:pPr>
-        <w:rPr>
-          <w:rFonts w:ascii="Arial" w:hAnsi="Arial" w:cs="Arial"/>
-          <w:sz w:val="28"/>
-          <w:szCs w:val="28"/>
-        </w:rPr>
-      </w:pPr>
-      <w:r>
-        <w:rPr>
-          <w:rFonts w:ascii="Arial" w:hAnsi="Arial" w:cs="Arial"/>
-          <w:sz w:val="28"/>
-          <w:szCs w:val="28"/>
-        </w:rPr>
-        <w:t xml:space="preserve">Η εφαρμογή </w:t>
-      </w:r>
-      <w:r>
-        <w:rPr>
-          <w:rFonts w:ascii="Arial" w:hAnsi="Arial" w:cs="Arial"/>
-          <w:sz w:val="28"/>
-          <w:szCs w:val="28"/>
-        </w:rPr>
-        <w:t>δημιουργήθηκε με</w:t>
-      </w:r>
-      <w:r>
-        <w:rPr>
-          <w:rFonts w:ascii="Arial" w:hAnsi="Arial" w:cs="Arial"/>
-          <w:sz w:val="28"/>
-          <w:szCs w:val="28"/>
-        </w:rPr>
-        <w:t xml:space="preserve"> σκοπό </w:t>
-      </w:r>
-      <w:r>
-        <w:rPr>
-          <w:rFonts w:ascii="Arial" w:hAnsi="Arial" w:cs="Arial"/>
-          <w:sz w:val="28"/>
-          <w:szCs w:val="28"/>
-        </w:rPr>
-        <w:t xml:space="preserve">την ευκολότερη εύρεση  υπηρεσιών που προσφέρουν κοντινά γυμναστήρια. </w:t>
-      </w:r>
-      <w:r>
-        <w:rPr>
-          <w:rFonts w:ascii="Arial" w:hAnsi="Arial" w:cs="Arial"/>
-          <w:sz w:val="28"/>
-          <w:szCs w:val="28"/>
-        </w:rPr>
-        <w:t>Αρχικά, η εφαρμογή προσφέρει δυνατότητα</w:t>
-      </w:r>
-      <w:r>
-        <w:rPr>
-          <w:rFonts w:ascii="Arial" w:hAnsi="Arial" w:cs="Arial"/>
-          <w:sz w:val="28"/>
-          <w:szCs w:val="28"/>
-        </w:rPr>
-        <w:t xml:space="preserve"> εύκολης αναζήτησης γυμναστηρίου καθώς και διαχείρισης των συνδρομών</w:t>
-      </w:r>
-      <w:r>
-        <w:rPr>
-          <w:rFonts w:ascii="Arial" w:hAnsi="Arial" w:cs="Arial"/>
-          <w:sz w:val="28"/>
-          <w:szCs w:val="28"/>
-        </w:rPr>
-        <w:t xml:space="preserve"> </w:t>
-      </w:r>
-      <w:r>
-        <w:rPr>
-          <w:rFonts w:ascii="Arial" w:hAnsi="Arial" w:cs="Arial"/>
-          <w:sz w:val="28"/>
-          <w:szCs w:val="28"/>
-        </w:rPr>
-        <w:t xml:space="preserve">τους. </w:t>
-      </w:r>
-    </w:p>
-    <w:p>
-      <w:pPr>
-        <w:rPr>
-          <w:rFonts w:ascii="Arial" w:hAnsi="Arial" w:cs="Arial"/>
-          <w:sz w:val="28"/>
-          <w:szCs w:val="28"/>
-        </w:rPr>
-      </w:pPr>
-      <w:r>
-        <w:rPr>
-          <w:rFonts w:ascii="Arial" w:hAnsi="Arial" w:cs="Arial"/>
-          <w:sz w:val="28"/>
-          <w:szCs w:val="28"/>
-        </w:rPr>
-        <w:t>Όταν ο χρήστης επιλέξει τ</w:t>
-      </w:r>
-      <w:r>
-        <w:rPr>
-          <w:rFonts w:ascii="Arial" w:hAnsi="Arial" w:cs="Arial"/>
-          <w:sz w:val="28"/>
-          <w:szCs w:val="28"/>
-        </w:rPr>
-        <w:t xml:space="preserve">ο γυμναστήριο </w:t>
-      </w:r>
-      <w:r>
-        <w:rPr>
-          <w:rFonts w:ascii="Arial" w:hAnsi="Arial" w:cs="Arial"/>
-          <w:sz w:val="28"/>
-          <w:szCs w:val="28"/>
-        </w:rPr>
-        <w:t xml:space="preserve">που τον ενδιαφέρει, εμφανίζονται </w:t>
-      </w:r>
-      <w:r>
-        <w:rPr>
-          <w:rFonts w:ascii="Arial" w:hAnsi="Arial" w:cs="Arial"/>
-          <w:sz w:val="28"/>
-          <w:szCs w:val="28"/>
-        </w:rPr>
-        <w:t>συνδρομές και προγράμματα</w:t>
-      </w:r>
-      <w:r>
-        <w:rPr>
-          <w:rFonts w:ascii="Arial" w:hAnsi="Arial" w:cs="Arial"/>
-          <w:sz w:val="28"/>
-          <w:szCs w:val="28"/>
-        </w:rPr>
-        <w:t xml:space="preserve"> που έχει ορίσει το κάθε </w:t>
-      </w:r>
-      <w:r>
-        <w:rPr>
-          <w:rFonts w:ascii="Arial" w:hAnsi="Arial" w:cs="Arial"/>
-          <w:sz w:val="28"/>
-          <w:szCs w:val="28"/>
-        </w:rPr>
-        <w:t>γυμναστήριο.</w:t>
-      </w:r>
-    </w:p>
-    <w:p>
-      <w:pPr>
-        <w:rPr>
-          <w:rFonts w:ascii="Arial" w:hAnsi="Arial" w:cs="Arial"/>
-          <w:sz w:val="28"/>
-          <w:szCs w:val="28"/>
-        </w:rPr>
-      </w:pPr>
-      <w:r>
-        <w:rPr>
-          <w:rFonts w:ascii="Arial" w:hAnsi="Arial" w:cs="Arial"/>
-          <w:sz w:val="28"/>
-          <w:szCs w:val="28"/>
-        </w:rPr>
-        <w:t>Με την εισαγωγή του</w:t>
-      </w:r>
-      <w:r>
-        <w:rPr>
-          <w:rFonts w:ascii="Arial" w:hAnsi="Arial" w:cs="Arial"/>
-          <w:sz w:val="28"/>
-          <w:szCs w:val="28"/>
-        </w:rPr>
-        <w:t xml:space="preserve"> χρήστη στην εφαρμογή, θα μπορεί να δημιουργήσει λογαριασμό εισάγοντας τα προσωπικά του στοιχεία, τα οποία θα έχει τη δυνατότητα να τροποποιήσει οποιαδήποτε στιγμή στο μέλλον.</w:t>
-      </w:r>
-    </w:p>
-    <w:p>
-      <w:pPr>
-        <w:rPr>
-          <w:rFonts w:ascii="Arial" w:hAnsi="Arial" w:cs="Arial"/>
-          <w:color w:val="FF0000"/>
-          <w:sz w:val="28"/>
-          <w:szCs w:val="28"/>
-        </w:rPr>
-      </w:pPr>
-      <w:r>
-        <w:rPr>
-          <w:rFonts w:ascii="Arial" w:hAnsi="Arial" w:cs="Arial"/>
-          <w:color w:val="FF0000"/>
-          <w:sz w:val="28"/>
-          <w:szCs w:val="28"/>
-        </w:rPr>
-        <w:t xml:space="preserve">Στην περίπτωση που ο χρήστης δεν θυμάται ή έχει χάσει το </w:t>
-      </w:r>
-      <w:r>
-        <w:rPr>
-          <w:rFonts w:ascii="Arial" w:hAnsi="Arial" w:cs="Arial"/>
-          <w:color w:val="FF0000"/>
-          <w:sz w:val="28"/>
-          <w:szCs w:val="28"/>
+          <w:szCs w:val="28"/>
+          <w:u w:val="single"/>
+        </w:rPr>
+      </w:pPr>
+      <w:r>
+        <w:rPr>
+          <w:rFonts w:ascii="Arial" w:hAnsi="Arial" w:cs="Arial"/>
+          <w:b/>
+          <w:bCs/>
+          <w:sz w:val="28"/>
+          <w:szCs w:val="28"/>
+          <w:u w:val="single"/>
+        </w:rPr>
+        <w:t>Παραδοτέα και διαχωρισμός τους στα μέλη της ομάδας μας:</w:t>
+      </w:r>
+    </w:p>
+    <w:p>
+      <w:pPr>
+        <w:rPr>
+          <w:rFonts w:ascii="Arial" w:hAnsi="Arial" w:cs="Arial"/>
+          <w:sz w:val="28"/>
+          <w:szCs w:val="28"/>
+        </w:rPr>
+      </w:pPr>
+    </w:p>
+    <w:p>
+      <w:pPr>
+        <w:rPr>
+          <w:rFonts w:ascii="Arial" w:hAnsi="Arial" w:cs="Arial"/>
+          <w:sz w:val="28"/>
+          <w:szCs w:val="28"/>
+          <w:u w:val="single"/>
           <w:lang w:val="en-US"/>
         </w:rPr>
-        <w:t>username</w:t>
-      </w:r>
-      <w:r>
-        <w:rPr>
-          <w:rFonts w:ascii="Arial" w:hAnsi="Arial" w:cs="Arial"/>
-          <w:color w:val="FF0000"/>
-          <w:sz w:val="28"/>
-          <w:szCs w:val="28"/>
-        </w:rPr>
-        <w:t>/</w:t>
-      </w:r>
-      <w:r>
-        <w:rPr>
-          <w:rFonts w:ascii="Arial" w:hAnsi="Arial" w:cs="Arial"/>
-          <w:color w:val="FF0000"/>
-          <w:sz w:val="28"/>
-          <w:szCs w:val="28"/>
+      </w:pPr>
+      <w:r>
+        <w:rPr>
+          <w:rFonts w:ascii="Arial" w:hAnsi="Arial" w:cs="Arial"/>
+          <w:sz w:val="28"/>
+          <w:szCs w:val="28"/>
+          <w:u w:val="single"/>
           <w:lang w:val="en-US"/>
         </w:rPr>
-        <w:t>password</w:t>
-      </w:r>
-      <w:r>
-        <w:rPr>
-          <w:rFonts w:ascii="Arial" w:hAnsi="Arial" w:cs="Arial"/>
-          <w:color w:val="FF0000"/>
-          <w:sz w:val="28"/>
-          <w:szCs w:val="28"/>
-        </w:rPr>
-        <w:t xml:space="preserve"> του, τότε του δίνεται η δυνατότητα επαναφοράς τους μέσω ενός </w:t>
-      </w:r>
-      <w:r>
-        <w:rPr>
-          <w:rFonts w:ascii="Arial" w:hAnsi="Arial" w:cs="Arial"/>
-          <w:color w:val="FF0000"/>
-          <w:sz w:val="28"/>
-          <w:szCs w:val="28"/>
+        <w:t>Project</w:t>
+      </w:r>
+      <w:r>
+        <w:rPr>
+          <w:rFonts w:ascii="Arial" w:hAnsi="Arial" w:cs="Arial"/>
+          <w:sz w:val="28"/>
+          <w:szCs w:val="28"/>
+          <w:u w:val="single"/>
+        </w:rPr>
+        <w:t xml:space="preserve"> </w:t>
+      </w:r>
+      <w:r>
+        <w:rPr>
+          <w:rFonts w:ascii="Arial" w:hAnsi="Arial" w:cs="Arial"/>
+          <w:sz w:val="28"/>
+          <w:szCs w:val="28"/>
+          <w:u w:val="single"/>
           <w:lang w:val="en-US"/>
         </w:rPr>
-        <w:t>Link</w:t>
-      </w:r>
-      <w:r>
-        <w:rPr>
-          <w:rFonts w:ascii="Arial" w:hAnsi="Arial" w:cs="Arial"/>
-          <w:color w:val="FF0000"/>
-          <w:sz w:val="28"/>
-          <w:szCs w:val="28"/>
-        </w:rPr>
-        <w:t xml:space="preserve"> που θα στέλνεται στο </w:t>
-      </w:r>
-      <w:r>
-        <w:rPr>
-          <w:rFonts w:ascii="Arial" w:hAnsi="Arial" w:cs="Arial"/>
-          <w:color w:val="FF0000"/>
-          <w:sz w:val="28"/>
-          <w:szCs w:val="28"/>
+        <w:t>Description</w:t>
+      </w:r>
+      <w:r>
+        <w:rPr>
+          <w:rFonts w:ascii="Arial" w:hAnsi="Arial" w:cs="Arial"/>
+          <w:sz w:val="28"/>
+          <w:szCs w:val="28"/>
+          <w:u w:val="single"/>
+        </w:rPr>
+        <w:t xml:space="preserve">: </w:t>
+      </w:r>
+    </w:p>
+    <w:p>
+      <w:pPr>
+        <w:rPr>
+          <w:rFonts w:ascii="Arial" w:hAnsi="Arial" w:cs="Arial"/>
+          <w:sz w:val="28"/>
+          <w:szCs w:val="28"/>
+        </w:rPr>
+      </w:pPr>
+      <w:r>
+        <w:rPr>
+          <w:rFonts w:ascii="Arial" w:hAnsi="Arial" w:cs="Arial"/>
+          <w:sz w:val="28"/>
+          <w:szCs w:val="28"/>
+        </w:rPr>
+        <w:t>Στο κομμάτι αυτό δουλέψανε όλα τα μέλη της ομάδας μας</w:t>
+      </w:r>
+      <w:r>
+        <w:rPr>
+          <w:rFonts w:ascii="Arial" w:hAnsi="Arial" w:cs="Arial"/>
+          <w:sz w:val="28"/>
+          <w:szCs w:val="28"/>
+        </w:rPr>
+        <w:t>.</w:t>
+      </w:r>
+    </w:p>
+    <w:p>
+      <w:pPr>
+        <w:rPr>
+          <w:rFonts w:ascii="Arial" w:hAnsi="Arial" w:cs="Arial"/>
+          <w:sz w:val="28"/>
+          <w:szCs w:val="28"/>
+        </w:rPr>
+      </w:pPr>
+    </w:p>
+    <w:p>
+      <w:pPr>
+        <w:rPr>
+          <w:rFonts w:ascii="Arial" w:hAnsi="Arial" w:cs="Arial"/>
+          <w:sz w:val="28"/>
+          <w:szCs w:val="28"/>
+          <w:u w:val="single"/>
           <w:lang w:val="en-US"/>
         </w:rPr>
-        <w:t>email</w:t>
-      </w:r>
-      <w:r>
-        <w:rPr>
-          <w:rFonts w:ascii="Arial" w:hAnsi="Arial" w:cs="Arial"/>
-          <w:color w:val="FF0000"/>
-          <w:sz w:val="28"/>
-          <w:szCs w:val="28"/>
-        </w:rPr>
-        <w:t xml:space="preserve"> του.</w:t>
-      </w:r>
-    </w:p>
-    <w:p>
-      <w:pPr>
-        <w:rPr>
-          <w:rFonts w:ascii="Arial" w:hAnsi="Arial" w:cs="Arial"/>
-          <w:sz w:val="28"/>
-          <w:szCs w:val="28"/>
-        </w:rPr>
-      </w:pPr>
-      <w:r>
-        <w:rPr>
-          <w:rFonts w:ascii="Arial" w:hAnsi="Arial" w:cs="Arial"/>
-          <w:sz w:val="28"/>
-          <w:szCs w:val="28"/>
-        </w:rPr>
-        <w:t xml:space="preserve">Επιπρόσθετα, </w:t>
-      </w:r>
-      <w:r>
-        <w:rPr>
-          <w:rFonts w:ascii="Arial" w:hAnsi="Arial" w:cs="Arial"/>
-          <w:sz w:val="28"/>
-          <w:szCs w:val="28"/>
-        </w:rPr>
-        <w:t>με την ολοκλήρωση της εγγραφής του,</w:t>
-      </w:r>
-      <w:r>
-        <w:rPr>
-          <w:rFonts w:ascii="Arial" w:hAnsi="Arial" w:cs="Arial"/>
-          <w:sz w:val="28"/>
-          <w:szCs w:val="28"/>
-        </w:rPr>
-        <w:t xml:space="preserve"> θα εμφανίζ</w:t>
-      </w:r>
-      <w:r>
-        <w:rPr>
-          <w:rFonts w:ascii="Arial" w:hAnsi="Arial" w:cs="Arial"/>
-          <w:sz w:val="28"/>
-          <w:szCs w:val="28"/>
-        </w:rPr>
-        <w:t>ονται</w:t>
-      </w:r>
-      <w:r>
-        <w:rPr>
-          <w:rFonts w:ascii="Arial" w:hAnsi="Arial" w:cs="Arial"/>
-          <w:sz w:val="28"/>
-          <w:szCs w:val="28"/>
-        </w:rPr>
-        <w:t xml:space="preserve"> </w:t>
-      </w:r>
-      <w:r>
-        <w:rPr>
-          <w:rFonts w:ascii="Arial" w:hAnsi="Arial" w:cs="Arial"/>
-          <w:sz w:val="28"/>
-          <w:szCs w:val="28"/>
-        </w:rPr>
-        <w:t xml:space="preserve">διάφορα γυμναστήρια που </w:t>
-      </w:r>
-      <w:r>
-        <w:rPr>
-          <w:rFonts w:ascii="Arial" w:hAnsi="Arial" w:cs="Arial"/>
-          <w:sz w:val="28"/>
-          <w:szCs w:val="28"/>
-        </w:rPr>
-        <w:t xml:space="preserve">υπάρχουν στην εφαρμογή τα οποία έχουν τοποθετήσει οι διαχειριστές των </w:t>
-      </w:r>
-      <w:r>
-        <w:rPr>
-          <w:rFonts w:ascii="Arial" w:hAnsi="Arial" w:cs="Arial"/>
-          <w:sz w:val="28"/>
-          <w:szCs w:val="28"/>
-        </w:rPr>
-        <w:t>γυμναστηρίων</w:t>
-      </w:r>
-      <w:r>
-        <w:rPr>
-          <w:rFonts w:ascii="Arial" w:hAnsi="Arial" w:cs="Arial"/>
-          <w:sz w:val="28"/>
-          <w:szCs w:val="28"/>
-        </w:rPr>
-        <w:t xml:space="preserve">, </w:t>
-      </w:r>
-      <w:r>
-        <w:rPr>
-          <w:rFonts w:ascii="Arial" w:hAnsi="Arial" w:cs="Arial"/>
-          <w:sz w:val="28"/>
-          <w:szCs w:val="28"/>
-        </w:rPr>
-        <w:t>καθώς και οι συνδρομές που προσφέρει το κάθε ένα.</w:t>
-      </w:r>
-    </w:p>
-    <w:p>
-      <w:pPr>
-        <w:rPr>
-          <w:rFonts w:ascii="Arial" w:hAnsi="Arial" w:cs="Arial"/>
-          <w:color w:val="FF0000"/>
-          <w:sz w:val="28"/>
-          <w:szCs w:val="28"/>
-        </w:rPr>
-      </w:pPr>
-      <w:r>
-        <w:rPr>
-          <w:rFonts w:ascii="Arial" w:hAnsi="Arial" w:cs="Arial"/>
-          <w:color w:val="FF0000"/>
-          <w:sz w:val="28"/>
-          <w:szCs w:val="28"/>
-        </w:rPr>
-        <w:t>Στην αρχική σελίδα του χρήστη (</w:t>
-      </w:r>
-      <w:r>
-        <w:rPr>
-          <w:rFonts w:ascii="Arial" w:hAnsi="Arial" w:cs="Arial"/>
-          <w:color w:val="FF0000"/>
-          <w:sz w:val="28"/>
-          <w:szCs w:val="28"/>
+      </w:pPr>
+      <w:r>
+        <w:rPr>
+          <w:rFonts w:ascii="Arial" w:hAnsi="Arial" w:cs="Arial"/>
+          <w:sz w:val="28"/>
+          <w:szCs w:val="28"/>
+          <w:u w:val="single"/>
           <w:lang w:val="en-US"/>
         </w:rPr>
-        <w:t>user</w:t>
-      </w:r>
-      <w:r>
-        <w:rPr>
-          <w:rFonts w:ascii="Arial" w:hAnsi="Arial" w:cs="Arial"/>
-          <w:color w:val="FF0000"/>
-          <w:sz w:val="28"/>
-          <w:szCs w:val="28"/>
-        </w:rPr>
-        <w:t>/</w:t>
-      </w:r>
-      <w:r>
-        <w:rPr>
-          <w:rFonts w:ascii="Arial" w:hAnsi="Arial" w:cs="Arial"/>
-          <w:color w:val="FF0000"/>
+        <w:t>Use Case:</w:t>
+      </w:r>
+    </w:p>
+    <w:p>
+      <w:pPr>
+        <w:rPr>
+          <w:rFonts w:ascii="Arial" w:hAnsi="Arial" w:cs="Arial"/>
+          <w:sz w:val="28"/>
+          <w:szCs w:val="28"/>
+        </w:rPr>
+      </w:pPr>
+      <w:r>
+        <w:rPr>
+          <w:rFonts w:ascii="Arial" w:hAnsi="Arial" w:cs="Arial"/>
+          <w:sz w:val="28"/>
+          <w:szCs w:val="28"/>
+        </w:rPr>
+        <w:t>Στο κομμάτι αυτό δουλέψανε όλα τα μέλη της ομάδας μας</w:t>
+      </w:r>
+      <w:r>
+        <w:rPr>
+          <w:rFonts w:ascii="Arial" w:hAnsi="Arial" w:cs="Arial"/>
+          <w:sz w:val="28"/>
+          <w:szCs w:val="28"/>
+        </w:rPr>
+        <w:t>.</w:t>
+      </w:r>
+    </w:p>
+    <w:p>
+      <w:pPr>
+        <w:rPr>
+          <w:rFonts w:ascii="Arial" w:hAnsi="Arial" w:cs="Arial"/>
           <w:sz w:val="28"/>
           <w:szCs w:val="28"/>
           <w:lang w:val="en-US"/>
         </w:rPr>
-        <w:t>company</w:t>
-      </w:r>
-      <w:r>
-        <w:rPr>
-          <w:rFonts w:ascii="Arial" w:hAnsi="Arial" w:cs="Arial"/>
-          <w:color w:val="FF0000"/>
-          <w:sz w:val="28"/>
-          <w:szCs w:val="28"/>
-        </w:rPr>
-        <w:t>) υπάρχει στο κάτω μέρος επιλογή βοήθειας. Με την επιλογή αυτή εμφανίζονται στον χρήστη τρόποι επικοινωνίας για την επίλυση των προβλημάτων που αντιμετωπίζει.</w:t>
-      </w:r>
-    </w:p>
-    <w:p>
-      <w:pPr>
-        <w:rPr>
-          <w:rFonts w:ascii="Arial" w:hAnsi="Arial" w:cs="Arial"/>
-          <w:sz w:val="28"/>
-          <w:szCs w:val="28"/>
-        </w:rPr>
-      </w:pPr>
-      <w:r>
-        <w:rPr>
-          <w:rFonts w:ascii="Arial" w:hAnsi="Arial" w:cs="Arial"/>
-          <w:sz w:val="28"/>
-          <w:szCs w:val="28"/>
-        </w:rPr>
-        <w:t xml:space="preserve">Όταν ο χρήστης </w:t>
-      </w:r>
-      <w:r>
-        <w:rPr>
-          <w:rFonts w:ascii="Arial" w:hAnsi="Arial" w:cs="Arial"/>
-          <w:sz w:val="28"/>
-          <w:szCs w:val="28"/>
-        </w:rPr>
-        <w:t>επιλέξει συνδρομή</w:t>
-      </w:r>
-      <w:r>
-        <w:rPr>
-          <w:rFonts w:ascii="Arial" w:hAnsi="Arial" w:cs="Arial"/>
-          <w:sz w:val="28"/>
-          <w:szCs w:val="28"/>
-        </w:rPr>
-        <w:t xml:space="preserve"> </w:t>
-      </w:r>
-      <w:r>
-        <w:rPr>
-          <w:rFonts w:ascii="Arial" w:hAnsi="Arial" w:cs="Arial"/>
-          <w:color w:val="FF0000"/>
-          <w:sz w:val="28"/>
-          <w:szCs w:val="28"/>
-        </w:rPr>
-        <w:t>αυτή προστίθεται στο καλάθι αγορών από το οποίο ο χρήστης ολοκληρώνει την αγορά. Με την ολοκλήρωση της αγοράς</w:t>
-      </w:r>
-      <w:r>
-        <w:rPr>
-          <w:rFonts w:ascii="Arial" w:hAnsi="Arial" w:cs="Arial"/>
-          <w:sz w:val="28"/>
-          <w:szCs w:val="28"/>
-        </w:rPr>
-        <w:t xml:space="preserve"> </w:t>
-      </w:r>
-      <w:r>
-        <w:rPr>
-          <w:rFonts w:ascii="Arial" w:hAnsi="Arial" w:cs="Arial"/>
-          <w:strike/>
-          <w:sz w:val="28"/>
-          <w:szCs w:val="28"/>
-        </w:rPr>
-        <w:t>και πληρώσει θα</w:t>
-      </w:r>
-      <w:r>
-        <w:rPr>
-          <w:rFonts w:ascii="Arial" w:hAnsi="Arial" w:cs="Arial"/>
-          <w:sz w:val="28"/>
-          <w:szCs w:val="28"/>
-        </w:rPr>
-        <w:t xml:space="preserve"> αποστέλλεται μέσω </w:t>
-      </w:r>
-      <w:r>
-        <w:rPr>
-          <w:rFonts w:ascii="Arial" w:hAnsi="Arial" w:cs="Arial"/>
-          <w:sz w:val="28"/>
-          <w:szCs w:val="28"/>
+      </w:pPr>
+    </w:p>
+    <w:p>
+      <w:pPr>
+        <w:rPr>
+          <w:rFonts w:ascii="Arial" w:hAnsi="Arial" w:cs="Arial"/>
+          <w:sz w:val="28"/>
+          <w:szCs w:val="28"/>
+          <w:u w:val="single"/>
           <w:lang w:val="en-US"/>
         </w:rPr>
-        <w:t>e</w:t>
-      </w:r>
-      <w:r>
-        <w:rPr>
-          <w:rFonts w:ascii="Arial" w:hAnsi="Arial" w:cs="Arial"/>
-          <w:sz w:val="28"/>
-          <w:szCs w:val="28"/>
-        </w:rPr>
-        <w:t>-</w:t>
-      </w:r>
-      <w:r>
-        <w:rPr>
-          <w:rFonts w:ascii="Arial" w:hAnsi="Arial" w:cs="Arial"/>
-          <w:sz w:val="28"/>
-          <w:szCs w:val="28"/>
+      </w:pPr>
+      <w:r>
+        <w:rPr>
+          <w:rFonts w:ascii="Arial" w:hAnsi="Arial" w:cs="Arial"/>
+          <w:sz w:val="28"/>
+          <w:szCs w:val="28"/>
+          <w:u w:val="single"/>
           <w:lang w:val="en-US"/>
         </w:rPr>
-        <w:t>mail</w:t>
-      </w:r>
-      <w:r>
-        <w:rPr>
-          <w:rFonts w:ascii="Arial" w:hAnsi="Arial" w:cs="Arial"/>
-          <w:sz w:val="28"/>
-          <w:szCs w:val="28"/>
-        </w:rPr>
-        <w:t xml:space="preserve"> </w:t>
-      </w:r>
-      <w:r>
-        <w:rPr>
-          <w:rFonts w:ascii="Arial" w:hAnsi="Arial" w:cs="Arial"/>
-          <w:sz w:val="28"/>
-          <w:szCs w:val="28"/>
-        </w:rPr>
-        <w:t>η απόδειξη συναλλαγής.</w:t>
-      </w:r>
-    </w:p>
-    <w:p>
-      <w:pPr>
-        <w:rPr>
-          <w:rFonts w:ascii="Arial" w:hAnsi="Arial" w:cs="Arial"/>
-          <w:sz w:val="28"/>
-          <w:szCs w:val="28"/>
-        </w:rPr>
-      </w:pPr>
-      <w:r>
-        <w:rPr>
-          <w:rFonts w:ascii="Arial" w:hAnsi="Arial" w:cs="Arial"/>
-          <w:sz w:val="28"/>
-          <w:szCs w:val="28"/>
-        </w:rPr>
-        <w:t>Με την αγορά συνδρομής σε κάποιο γυμναστήριο παρέχεται στον πελάτη μοναδική ψηφιακή κάρτα η οποία αποθηκεύεται στην εφαρμογή και σαρώνεται στην είσοδο.</w:t>
-      </w:r>
-    </w:p>
-    <w:p>
-      <w:pPr>
-        <w:rPr>
-          <w:rFonts w:ascii="Arial" w:hAnsi="Arial" w:cs="Arial"/>
-          <w:sz w:val="28"/>
-          <w:szCs w:val="28"/>
-        </w:rPr>
-      </w:pPr>
-      <w:r>
-        <w:rPr>
-          <w:rFonts w:ascii="Arial" w:hAnsi="Arial" w:cs="Arial"/>
-          <w:sz w:val="28"/>
-          <w:szCs w:val="28"/>
-        </w:rPr>
-        <w:t xml:space="preserve">Επιπλέον, ο πελάτης θα έχει την δυνατότητα να </w:t>
-      </w:r>
-      <w:r>
-        <w:rPr>
-          <w:rFonts w:ascii="Arial" w:hAnsi="Arial" w:cs="Arial"/>
-          <w:sz w:val="28"/>
-          <w:szCs w:val="28"/>
-        </w:rPr>
-        <w:t>βλέπει πληροφορίες για τις συνδρομές των γυμναστηρίων που έχει</w:t>
-      </w:r>
-      <w:r>
-        <w:rPr>
-          <w:rFonts w:ascii="Arial" w:hAnsi="Arial" w:cs="Arial"/>
-          <w:sz w:val="28"/>
-          <w:szCs w:val="28"/>
-        </w:rPr>
-        <w:t xml:space="preserve"> πραγματοποι</w:t>
-      </w:r>
-      <w:r>
-        <w:rPr>
-          <w:rFonts w:ascii="Arial" w:hAnsi="Arial" w:cs="Arial"/>
-          <w:sz w:val="28"/>
-          <w:szCs w:val="28"/>
-        </w:rPr>
-        <w:t>ήσει</w:t>
-      </w:r>
-      <w:r>
-        <w:rPr>
-          <w:rFonts w:ascii="Arial" w:hAnsi="Arial" w:cs="Arial"/>
-          <w:sz w:val="28"/>
-          <w:szCs w:val="28"/>
-        </w:rPr>
-        <w:t xml:space="preserve"> </w:t>
-      </w:r>
-      <w:r>
-        <w:rPr>
-          <w:rFonts w:ascii="Arial" w:hAnsi="Arial" w:cs="Arial"/>
-          <w:sz w:val="28"/>
-          <w:szCs w:val="28"/>
-        </w:rPr>
-        <w:t xml:space="preserve">κάποια </w:t>
-      </w:r>
-      <w:r>
-        <w:rPr>
-          <w:rFonts w:ascii="Arial" w:hAnsi="Arial" w:cs="Arial"/>
-          <w:sz w:val="28"/>
-          <w:szCs w:val="28"/>
-        </w:rPr>
-        <w:t>αγορά</w:t>
-      </w:r>
-      <w:r>
-        <w:rPr>
-          <w:rFonts w:ascii="Arial" w:hAnsi="Arial" w:cs="Arial"/>
-          <w:sz w:val="28"/>
-          <w:szCs w:val="28"/>
-        </w:rPr>
-        <w:t xml:space="preserve"> </w:t>
-      </w:r>
-      <w:r>
-        <w:rPr>
-          <w:rFonts w:ascii="Arial" w:hAnsi="Arial" w:cs="Arial"/>
-          <w:color w:val="FF0000"/>
-          <w:sz w:val="28"/>
-          <w:szCs w:val="28"/>
-        </w:rPr>
-        <w:t>καθώς και να λαμβάνει ανακοινώσεις για αυτές</w:t>
+        <w:t>Domain Model:</w:t>
+      </w:r>
+    </w:p>
+    <w:p>
+      <w:pPr>
+        <w:rPr>
+          <w:rFonts w:ascii="Arial" w:hAnsi="Arial" w:cs="Arial"/>
+          <w:sz w:val="28"/>
+          <w:szCs w:val="28"/>
+        </w:rPr>
+      </w:pPr>
+      <w:r>
+        <w:rPr>
+          <w:rFonts w:ascii="Arial" w:hAnsi="Arial" w:cs="Arial"/>
+          <w:sz w:val="28"/>
+          <w:szCs w:val="28"/>
+        </w:rPr>
+        <w:t>Στο κομμάτι αυτό δουλέψανε όλα τα μέλη της ομάδας μας</w:t>
       </w:r>
       <w:r>
         <w:rPr>
@@ -1706,212 +2117,190 @@
           <w:rFonts w:ascii="Arial" w:hAnsi="Arial" w:cs="Arial"/>
           <w:sz w:val="28"/>
           <w:szCs w:val="28"/>
-        </w:rPr>
-      </w:pPr>
-      <w:r>
-        <w:rPr>
-          <w:rFonts w:ascii="Arial" w:hAnsi="Arial" w:cs="Arial"/>
-          <w:sz w:val="28"/>
-          <w:szCs w:val="28"/>
-        </w:rPr>
-        <w:t xml:space="preserve">Ακόμη έχει την δυνατότητα να προσθέσει </w:t>
-      </w:r>
-      <w:r>
-        <w:rPr>
-          <w:rFonts w:ascii="Arial" w:hAnsi="Arial" w:cs="Arial"/>
-          <w:strike/>
-          <w:sz w:val="28"/>
-          <w:szCs w:val="28"/>
-        </w:rPr>
-        <w:t>γυμναστήρια, ομαδικά προγράμματα ή προσωπικό γυμναστή</w:t>
-      </w:r>
-      <w:r>
-        <w:rPr>
-          <w:rFonts w:ascii="Arial" w:hAnsi="Arial" w:cs="Arial"/>
-          <w:sz w:val="28"/>
-          <w:szCs w:val="28"/>
-        </w:rPr>
-        <w:t xml:space="preserve"> </w:t>
-      </w:r>
-      <w:r>
-        <w:rPr>
-          <w:rFonts w:ascii="Arial" w:hAnsi="Arial" w:cs="Arial"/>
-          <w:color w:val="FF0000"/>
-          <w:sz w:val="28"/>
-          <w:szCs w:val="28"/>
-        </w:rPr>
-        <w:t>οποιαδήποτε υπηρεσία</w:t>
-      </w:r>
-      <w:r>
-        <w:rPr>
-          <w:rFonts w:ascii="Arial" w:hAnsi="Arial" w:cs="Arial"/>
-          <w:color w:val="FF0000"/>
-          <w:sz w:val="28"/>
-          <w:szCs w:val="28"/>
-        </w:rPr>
-        <w:t xml:space="preserve"> </w:t>
-      </w:r>
-      <w:r>
-        <w:rPr>
-          <w:rFonts w:ascii="Arial" w:hAnsi="Arial" w:cs="Arial"/>
-          <w:sz w:val="28"/>
-          <w:szCs w:val="28"/>
-        </w:rPr>
-        <w:t>στα αγαπημένα του</w:t>
-      </w:r>
-      <w:r>
-        <w:rPr>
-          <w:rFonts w:ascii="Arial" w:hAnsi="Arial" w:cs="Arial"/>
-          <w:sz w:val="28"/>
-          <w:szCs w:val="28"/>
-        </w:rPr>
-        <w:t>, ώστε να ενημερώνεται για τις προσφορές και ωράρια τους.</w:t>
-      </w:r>
-    </w:p>
-    <w:p>
-      <w:pPr>
-        <w:rPr>
-          <w:rFonts w:ascii="Arial" w:hAnsi="Arial" w:cs="Arial"/>
-          <w:sz w:val="28"/>
-          <w:szCs w:val="28"/>
-        </w:rPr>
-      </w:pPr>
-      <w:r>
-        <w:rPr>
-          <w:rFonts w:ascii="Arial" w:hAnsi="Arial" w:cs="Arial"/>
-          <w:sz w:val="28"/>
-          <w:szCs w:val="28"/>
-        </w:rPr>
-        <w:t xml:space="preserve">Τέλος, το κάθε </w:t>
-      </w:r>
-      <w:r>
-        <w:rPr>
-          <w:rFonts w:ascii="Arial" w:hAnsi="Arial" w:cs="Arial"/>
-          <w:sz w:val="28"/>
-          <w:szCs w:val="28"/>
-        </w:rPr>
-        <w:t>γυμναστήριο</w:t>
-      </w:r>
-      <w:r>
-        <w:rPr>
-          <w:rFonts w:ascii="Arial" w:hAnsi="Arial" w:cs="Arial"/>
-          <w:sz w:val="28"/>
-          <w:szCs w:val="28"/>
-        </w:rPr>
-        <w:t xml:space="preserve"> θα έχει τη δυνατότητα εισαγωγής, τροποποίησης ή διαγραφής </w:t>
-      </w:r>
-      <w:r>
-        <w:rPr>
-          <w:rFonts w:ascii="Arial" w:hAnsi="Arial" w:cs="Arial"/>
-          <w:sz w:val="28"/>
-          <w:szCs w:val="28"/>
-        </w:rPr>
-        <w:t xml:space="preserve">συνδρομών ή ομαδικών προγραμμάτων </w:t>
-      </w:r>
-      <w:r>
-        <w:rPr>
-          <w:rFonts w:ascii="Arial" w:hAnsi="Arial" w:cs="Arial"/>
-          <w:sz w:val="28"/>
-          <w:szCs w:val="28"/>
-        </w:rPr>
-        <w:t xml:space="preserve"> </w:t>
-      </w:r>
-      <w:r>
-        <w:rPr>
-          <w:rFonts w:ascii="Arial" w:hAnsi="Arial" w:cs="Arial"/>
-          <w:sz w:val="28"/>
-          <w:szCs w:val="28"/>
-        </w:rPr>
-        <w:t xml:space="preserve">που προσφέρει στην εφαρμογή. Επίσης έχει </w:t>
-      </w:r>
-      <w:r>
-        <w:rPr>
-          <w:rFonts w:ascii="Arial" w:hAnsi="Arial" w:cs="Arial"/>
-          <w:sz w:val="28"/>
-          <w:szCs w:val="28"/>
-        </w:rPr>
-        <w:t xml:space="preserve">τη δυνατότητα να βλέπει τις τρέχουσες </w:t>
-      </w:r>
-      <w:r>
-        <w:rPr>
-          <w:rFonts w:ascii="Arial" w:hAnsi="Arial" w:cs="Arial"/>
-          <w:sz w:val="28"/>
-          <w:szCs w:val="28"/>
-        </w:rPr>
-        <w:t>συνδρομές</w:t>
-      </w:r>
-      <w:r>
-        <w:rPr>
-          <w:rFonts w:ascii="Arial" w:hAnsi="Arial" w:cs="Arial"/>
-          <w:sz w:val="28"/>
-          <w:szCs w:val="28"/>
-        </w:rPr>
-        <w:t xml:space="preserve"> που έχει ο κάθε πελάτης</w:t>
-      </w:r>
-      <w:r>
-        <w:rPr>
-          <w:rFonts w:ascii="Arial" w:hAnsi="Arial" w:cs="Arial"/>
-          <w:sz w:val="28"/>
-          <w:szCs w:val="28"/>
-        </w:rPr>
-        <w:t>, το ιστορικό πωλήσεων</w:t>
-      </w:r>
-      <w:r>
-        <w:rPr>
-          <w:rFonts w:ascii="Arial" w:hAnsi="Arial" w:cs="Arial"/>
-          <w:sz w:val="28"/>
-          <w:szCs w:val="28"/>
-        </w:rPr>
-        <w:t xml:space="preserve"> </w:t>
-      </w:r>
-      <w:r>
-        <w:rPr>
-          <w:rFonts w:ascii="Arial" w:hAnsi="Arial" w:cs="Arial"/>
-          <w:sz w:val="28"/>
-          <w:szCs w:val="28"/>
-        </w:rPr>
-        <w:t xml:space="preserve">καθώς </w:t>
-      </w:r>
-      <w:r>
-        <w:rPr>
-          <w:rFonts w:ascii="Arial" w:hAnsi="Arial" w:cs="Arial"/>
-          <w:sz w:val="28"/>
-          <w:szCs w:val="28"/>
-        </w:rPr>
-        <w:t xml:space="preserve">και δυνατότητα αναζήτησης </w:t>
-      </w:r>
-      <w:r>
-        <w:rPr>
-          <w:rFonts w:ascii="Arial" w:hAnsi="Arial" w:cs="Arial"/>
-          <w:sz w:val="28"/>
-          <w:szCs w:val="28"/>
-        </w:rPr>
-        <w:t>συνδρομών</w:t>
-      </w:r>
-      <w:r>
-        <w:rPr>
-          <w:rFonts w:ascii="Arial" w:hAnsi="Arial" w:cs="Arial"/>
-          <w:sz w:val="28"/>
-          <w:szCs w:val="28"/>
-        </w:rPr>
-        <w:t xml:space="preserve"> ώστε να μπορεί να δει τις τιμές των υπόλοιπων </w:t>
-      </w:r>
-      <w:r>
-        <w:rPr>
-          <w:rFonts w:ascii="Arial" w:hAnsi="Arial" w:cs="Arial"/>
-          <w:sz w:val="28"/>
-          <w:szCs w:val="28"/>
-        </w:rPr>
-        <w:t xml:space="preserve">γυμναστηρίων, όπως επίσης </w:t>
-      </w:r>
-      <w:r>
-        <w:rPr>
-          <w:rFonts w:ascii="Arial" w:hAnsi="Arial" w:cs="Arial"/>
-          <w:sz w:val="28"/>
-          <w:szCs w:val="28"/>
-        </w:rPr>
-        <w:lastRenderedPageBreak/>
-        <w:t>και την δυνατότητα να ανεβάζει ανακοινώσεις για τα μέλη του</w:t>
+          <w:lang w:val="en-US"/>
+        </w:rPr>
+      </w:pPr>
+    </w:p>
+    <w:p>
+      <w:pPr>
+        <w:rPr>
+          <w:rFonts w:ascii="Arial" w:hAnsi="Arial" w:cs="Arial"/>
+          <w:sz w:val="28"/>
+          <w:szCs w:val="28"/>
+        </w:rPr>
+      </w:pPr>
+      <w:r>
+        <w:rPr>
+          <w:rFonts w:ascii="Arial" w:hAnsi="Arial" w:cs="Arial"/>
+          <w:sz w:val="28"/>
+          <w:szCs w:val="28"/>
+          <w:u w:val="single"/>
+          <w:lang w:val="en-US"/>
+        </w:rPr>
+        <w:t>Robustness</w:t>
+      </w:r>
+      <w:r>
+        <w:rPr>
+          <w:rFonts w:ascii="Arial" w:hAnsi="Arial" w:cs="Arial"/>
+          <w:sz w:val="28"/>
+          <w:szCs w:val="28"/>
+          <w:u w:val="single"/>
+        </w:rPr>
+        <w:t xml:space="preserve"> </w:t>
+      </w:r>
+      <w:r>
+        <w:rPr>
+          <w:rFonts w:ascii="Arial" w:hAnsi="Arial" w:cs="Arial"/>
+          <w:sz w:val="28"/>
+          <w:szCs w:val="28"/>
+          <w:u w:val="single"/>
+          <w:lang w:val="en-US"/>
+        </w:rPr>
+        <w:t>Diagram</w:t>
+      </w:r>
+      <w:r>
+        <w:rPr>
+          <w:rFonts w:ascii="Arial" w:hAnsi="Arial" w:cs="Arial"/>
+          <w:sz w:val="28"/>
+          <w:szCs w:val="28"/>
+          <w:u w:val="single"/>
+        </w:rPr>
+        <w:t>:</w:t>
+      </w:r>
+      <w:r>
+        <w:rPr>
+          <w:rFonts w:ascii="Arial" w:hAnsi="Arial" w:cs="Arial"/>
+          <w:sz w:val="28"/>
+          <w:szCs w:val="28"/>
+        </w:rPr>
+        <w:br/>
+        <w:t>Για το κομμάτι αυτό υπεύθυνοι ήταν οι</w:t>
+      </w:r>
+      <w:r>
+        <w:rPr>
+          <w:rFonts w:ascii="Arial" w:hAnsi="Arial" w:cs="Arial"/>
+          <w:sz w:val="28"/>
+          <w:szCs w:val="28"/>
+        </w:rPr>
+        <w:t xml:space="preserve"> Παντελής Πέτρου και Ραφαήλ Κυριάκου.</w:t>
+      </w:r>
+    </w:p>
+    <w:p>
+      <w:pPr>
+        <w:rPr>
+          <w:rFonts w:ascii="Arial" w:hAnsi="Arial" w:cs="Arial"/>
+          <w:sz w:val="28"/>
+          <w:szCs w:val="28"/>
+        </w:rPr>
+      </w:pPr>
+    </w:p>
+    <w:p>
+      <w:pPr>
+        <w:rPr>
+          <w:rFonts w:ascii="Arial" w:hAnsi="Arial" w:cs="Arial"/>
+          <w:sz w:val="28"/>
+          <w:szCs w:val="28"/>
+          <w:u w:val="single"/>
+          <w:lang w:val="en-US"/>
+        </w:rPr>
+      </w:pPr>
+      <w:r>
+        <w:rPr>
+          <w:rFonts w:ascii="Arial" w:hAnsi="Arial" w:cs="Arial"/>
+          <w:sz w:val="28"/>
+          <w:szCs w:val="28"/>
+          <w:u w:val="single"/>
+          <w:lang w:val="en-US"/>
+        </w:rPr>
+        <w:t>Sequence Diagram:</w:t>
+      </w:r>
+    </w:p>
+    <w:p>
+      <w:pPr>
+        <w:rPr>
+          <w:rFonts w:ascii="Arial" w:hAnsi="Arial" w:cs="Arial"/>
+          <w:sz w:val="28"/>
+          <w:szCs w:val="28"/>
+        </w:rPr>
+      </w:pPr>
+      <w:r>
+        <w:rPr>
+          <w:rFonts w:ascii="Arial" w:hAnsi="Arial" w:cs="Arial"/>
+          <w:sz w:val="28"/>
+          <w:szCs w:val="28"/>
+        </w:rPr>
+        <w:t>Για το κομμάτι αυτό υπεύθυνοι ήταν οι Παντελής Πέτρου και Ραφαήλ Κυριάκου.</w:t>
+      </w:r>
+    </w:p>
+    <w:p>
+      <w:pPr>
+        <w:rPr>
+          <w:rFonts w:ascii="Arial" w:hAnsi="Arial" w:cs="Arial"/>
+          <w:sz w:val="28"/>
+          <w:szCs w:val="28"/>
+        </w:rPr>
+      </w:pPr>
+    </w:p>
+    <w:p>
+      <w:pPr>
+        <w:rPr>
+          <w:rFonts w:ascii="Arial" w:hAnsi="Arial" w:cs="Arial"/>
+          <w:sz w:val="28"/>
+          <w:szCs w:val="28"/>
+          <w:u w:val="single"/>
+          <w:lang w:val="en-US"/>
+        </w:rPr>
+      </w:pPr>
+      <w:r>
+        <w:rPr>
+          <w:rFonts w:ascii="Arial" w:hAnsi="Arial" w:cs="Arial"/>
+          <w:sz w:val="28"/>
+          <w:szCs w:val="28"/>
+          <w:u w:val="single"/>
+          <w:lang w:val="en-US"/>
+        </w:rPr>
+        <w:t>Project Code:</w:t>
+      </w:r>
+    </w:p>
+    <w:p>
+      <w:pPr>
+        <w:rPr>
+          <w:rFonts w:ascii="Arial" w:hAnsi="Arial" w:cs="Arial"/>
+          <w:sz w:val="28"/>
+          <w:szCs w:val="28"/>
+        </w:rPr>
+      </w:pPr>
+      <w:r>
+        <w:rPr>
+          <w:rFonts w:ascii="Arial" w:hAnsi="Arial" w:cs="Arial"/>
+          <w:sz w:val="28"/>
+          <w:szCs w:val="28"/>
+        </w:rPr>
+        <w:t xml:space="preserve">Για το κομμάτι αυτό υπεύθυνοι ήταν οι </w:t>
+      </w:r>
+      <w:r>
+        <w:rPr>
+          <w:rFonts w:ascii="Arial" w:hAnsi="Arial" w:cs="Arial"/>
+          <w:sz w:val="28"/>
+          <w:szCs w:val="28"/>
+        </w:rPr>
+        <w:t>Αντρέας Κερκίδης</w:t>
+      </w:r>
+      <w:r>
+        <w:rPr>
+          <w:rFonts w:ascii="Arial" w:hAnsi="Arial" w:cs="Arial"/>
+          <w:sz w:val="28"/>
+          <w:szCs w:val="28"/>
+        </w:rPr>
+        <w:t xml:space="preserve"> και </w:t>
+      </w:r>
+      <w:r>
+        <w:rPr>
+          <w:rFonts w:ascii="Arial" w:hAnsi="Arial" w:cs="Arial"/>
+          <w:sz w:val="28"/>
+          <w:szCs w:val="28"/>
+        </w:rPr>
+        <w:t>Ραφαήλ Κιτρομηλίδης</w:t>
       </w:r>
       <w:r>
         <w:rPr>
@@ -1930,21 +2319,156 @@
           <w:szCs w:val="28"/>
         </w:rPr>
       </w:pPr>
-      <w:r>
-        <w:rPr>
-          <w:rFonts w:ascii="Arial" w:hAnsi="Arial" w:cs="Arial"/>
-          <w:sz w:val="28"/>
-          <w:szCs w:val="28"/>
-        </w:rPr>
-        <w:br w:type="page"/>
-      </w:r>
-    </w:p>
-    <w:p>
-      <w:pPr>
-        <w:rPr>
-          <w:rFonts w:ascii="Arial" w:hAnsi="Arial" w:cs="Arial"/>
-          <w:sz w:val="28"/>
-          <w:szCs w:val="28"/>
+    </w:p>
+    <w:p>
+      <w:pPr>
+        <w:rPr>
+          <w:rFonts w:ascii="Arial" w:hAnsi="Arial" w:cs="Arial"/>
+          <w:sz w:val="28"/>
+          <w:szCs w:val="28"/>
+          <w:u w:val="single"/>
+          <w:lang w:val="en-US"/>
+        </w:rPr>
+      </w:pPr>
+      <w:r>
+        <w:rPr>
+          <w:rFonts w:ascii="Arial" w:hAnsi="Arial" w:cs="Arial"/>
+          <w:sz w:val="28"/>
+          <w:szCs w:val="28"/>
+          <w:u w:val="single"/>
+          <w:lang w:val="en-US"/>
+        </w:rPr>
+        <w:t>Test Cases:</w:t>
+      </w:r>
+    </w:p>
+    <w:p>
+      <w:pPr>
+        <w:rPr>
+          <w:rFonts w:ascii="Arial" w:hAnsi="Arial" w:cs="Arial"/>
+          <w:sz w:val="28"/>
+          <w:szCs w:val="28"/>
+        </w:rPr>
+      </w:pPr>
+      <w:r>
+        <w:rPr>
+          <w:rFonts w:ascii="Arial" w:hAnsi="Arial" w:cs="Arial"/>
+          <w:sz w:val="28"/>
+          <w:szCs w:val="28"/>
+        </w:rPr>
+        <w:t xml:space="preserve">Για το κομμάτι αυτό υπεύθυνοι ήταν οι Αντρέας Κερκίδης και </w:t>
+      </w:r>
+      <w:r>
+        <w:rPr>
+          <w:rFonts w:ascii="Arial" w:hAnsi="Arial" w:cs="Arial"/>
+          <w:sz w:val="28"/>
+          <w:szCs w:val="28"/>
+        </w:rPr>
+        <w:t>Ραφαήλ Κιτρομηλίδης</w:t>
+      </w:r>
+      <w:r>
+        <w:rPr>
+          <w:rFonts w:ascii="Arial" w:hAnsi="Arial" w:cs="Arial"/>
+          <w:sz w:val="28"/>
+          <w:szCs w:val="28"/>
+        </w:rPr>
+        <w:t>.</w:t>
+      </w:r>
+    </w:p>
+    <w:p>
+      <w:pPr>
+        <w:rPr>
+          <w:rFonts w:ascii="Arial" w:hAnsi="Arial" w:cs="Arial"/>
+          <w:sz w:val="28"/>
+          <w:szCs w:val="28"/>
+        </w:rPr>
+      </w:pPr>
+    </w:p>
+    <w:p>
+      <w:pPr>
+        <w:rPr>
+          <w:rFonts w:ascii="Arial" w:hAnsi="Arial" w:cs="Arial"/>
+          <w:sz w:val="28"/>
+          <w:szCs w:val="28"/>
+          <w:u w:val="single"/>
+          <w:lang w:val="en-US"/>
+        </w:rPr>
+      </w:pPr>
+      <w:r>
+        <w:rPr>
+          <w:rFonts w:ascii="Arial" w:hAnsi="Arial" w:cs="Arial"/>
+          <w:sz w:val="28"/>
+          <w:szCs w:val="28"/>
+          <w:u w:val="single"/>
+          <w:lang w:val="en-US"/>
+        </w:rPr>
+        <w:t>Class Diagram:</w:t>
+      </w:r>
+    </w:p>
+    <w:p>
+      <w:pPr>
+        <w:rPr>
+          <w:rFonts w:ascii="Arial" w:hAnsi="Arial" w:cs="Arial"/>
+          <w:sz w:val="28"/>
+          <w:szCs w:val="28"/>
+        </w:rPr>
+      </w:pPr>
+      <w:r>
+        <w:rPr>
+          <w:rFonts w:ascii="Arial" w:hAnsi="Arial" w:cs="Arial"/>
+          <w:sz w:val="28"/>
+          <w:szCs w:val="28"/>
+        </w:rPr>
+        <w:t>Για το κομμάτι αυτό υπεύθυνο</w:t>
+      </w:r>
+      <w:r>
+        <w:rPr>
+          <w:rFonts w:ascii="Arial" w:hAnsi="Arial" w:cs="Arial"/>
+          <w:sz w:val="28"/>
+          <w:szCs w:val="28"/>
+        </w:rPr>
+        <w:t>ς</w:t>
+      </w:r>
+      <w:r>
+        <w:rPr>
+          <w:rFonts w:ascii="Arial" w:hAnsi="Arial" w:cs="Arial"/>
+          <w:sz w:val="28"/>
+          <w:szCs w:val="28"/>
+        </w:rPr>
+        <w:t xml:space="preserve"> ήταν ο </w:t>
+      </w:r>
+      <w:r>
+        <w:rPr>
+          <w:rFonts w:ascii="Arial" w:hAnsi="Arial" w:cs="Arial"/>
+          <w:sz w:val="28"/>
+          <w:szCs w:val="28"/>
+        </w:rPr>
+        <w:t>Σπύρος Ασωνίτης</w:t>
+      </w:r>
+      <w:r>
+        <w:rPr>
+          <w:rFonts w:ascii="Arial" w:hAnsi="Arial" w:cs="Arial"/>
+          <w:sz w:val="28"/>
+          <w:szCs w:val="28"/>
+        </w:rPr>
+        <w:t>.</w:t>
+      </w:r>
+    </w:p>
+    <w:p>
+      <w:pPr>
+        <w:rPr>
+          <w:rFonts w:ascii="Arial" w:hAnsi="Arial" w:cs="Arial"/>
+          <w:sz w:val="28"/>
+          <w:szCs w:val="28"/>
+        </w:rPr>
+      </w:pPr>
+    </w:p>
+    <w:p>
+      <w:pPr>
+        <w:rPr>
+          <w:rFonts w:ascii="Arial" w:hAnsi="Arial" w:cs="Arial"/>
+          <w:sz w:val="28"/>
+          <w:szCs w:val="28"/>
+          <w:lang w:val="en-US"/>
         </w:rPr>
         <w:sectPr>
           <w:pgSz w:w="11910" w:h="16840"/>
@@ -2305,7 +2829,7 @@
           <w:noProof/>
         </w:rPr>
         <w:drawing>
-          <wp:anchor distT="0" distB="0" distL="114300" distR="114300" simplePos="0" relativeHeight="251660288" behindDoc="0" locked="0" layoutInCell="1" allowOverlap="1" wp14:anchorId="72C81F5F" wp14:editId="02686FC2">
+          <wp:anchor distT="0" distB="0" distL="114300" distR="114300" simplePos="0" relativeHeight="251649024" behindDoc="0" locked="0" layoutInCell="1" allowOverlap="1" wp14:anchorId="72C81F5F" wp14:editId="02686FC2">
             <wp:simplePos x="0" y="0"/>
             <wp:positionH relativeFrom="column">
               <wp:posOffset>1010920</wp:posOffset>
@@ -2643,7 +3167,7 @@
           <w:noProof/>
         </w:rPr>
         <w:drawing>
-          <wp:anchor distT="0" distB="0" distL="114300" distR="114300" simplePos="0" relativeHeight="251661312" behindDoc="0" locked="0" layoutInCell="1" allowOverlap="1" wp14:anchorId="7B941CD8" wp14:editId="7C239396">
+          <wp:anchor distT="0" distB="0" distL="114300" distR="114300" simplePos="0" relativeHeight="251650048" behindDoc="0" locked="0" layoutInCell="1" allowOverlap="1" wp14:anchorId="7B941CD8" wp14:editId="7C239396">
             <wp:simplePos x="0" y="0"/>
             <wp:positionH relativeFrom="column">
               <wp:posOffset>1165225</wp:posOffset>
@@ -3356,7 +3880,7 @@
           <w:lang w:val="en-US"/>
         </w:rPr>
         <w:drawing>
-          <wp:anchor distT="0" distB="0" distL="114300" distR="114300" simplePos="0" relativeHeight="251667456" behindDoc="0" locked="0" layoutInCell="1" allowOverlap="1" wp14:anchorId="7BE1E1D7" wp14:editId="23A1FB27">
+          <wp:anchor distT="0" distB="0" distL="114300" distR="114300" simplePos="0" relativeHeight="251656192" behindDoc="0" locked="0" layoutInCell="1" allowOverlap="1" wp14:anchorId="7BE1E1D7" wp14:editId="23A1FB27">
             <wp:simplePos x="0" y="0"/>
             <wp:positionH relativeFrom="column">
               <wp:posOffset>1019810</wp:posOffset>
@@ -3751,7 +4275,7 @@
           <w:noProof/>
         </w:rPr>
         <w:drawing>
-          <wp:anchor distT="0" distB="0" distL="114300" distR="114300" simplePos="0" relativeHeight="251659264" behindDoc="0" locked="0" layoutInCell="1" allowOverlap="1" wp14:anchorId="182CDF5C" wp14:editId="0C819E3F">
+          <wp:anchor distT="0" distB="0" distL="114300" distR="114300" simplePos="0" relativeHeight="251648000" behindDoc="0" locked="0" layoutInCell="1" allowOverlap="1" wp14:anchorId="182CDF5C" wp14:editId="0C819E3F">
             <wp:simplePos x="0" y="0"/>
             <wp:positionH relativeFrom="column">
               <wp:posOffset>1129030</wp:posOffset>
@@ -4025,7 +4549,7 @@
           <w:sz w:val="20"/>
         </w:rPr>
         <w:drawing>
-          <wp:anchor distT="0" distB="0" distL="114300" distR="114300" simplePos="0" relativeHeight="251657216" behindDoc="0" locked="0" layoutInCell="1" allowOverlap="1" wp14:anchorId="50B7FDEE" wp14:editId="6DD3AE94">
+          <wp:anchor distT="0" distB="0" distL="114300" distR="114300" simplePos="0" relativeHeight="251645952" behindDoc="0" locked="0" layoutInCell="1" allowOverlap="1" wp14:anchorId="50B7FDEE" wp14:editId="6DD3AE94">
             <wp:simplePos x="0" y="0"/>
             <wp:positionH relativeFrom="column">
               <wp:posOffset>1136650</wp:posOffset>
@@ -4172,7 +4696,7 @@
           <w:sz w:val="28"/>
           <w:szCs w:val="28"/>
         </w:rPr>
-        <w:t xml:space="preserve">Σε αυτή τη οθόνη φαίνονται </w:t>
+        <w:t xml:space="preserve">Σε αυτή τη οθόνη φαίνονται οι υπηρεσίες (συνδρομές, κλάσεις και </w:t>
       </w:r>
       <w:r>
         <w:rPr>
@@ -4182,8 +4706,9 @@
           <w:spacing w:val="-1"/>
           <w:sz w:val="28"/>
           <w:szCs w:val="28"/>
-        </w:rPr>
-        <w:t xml:space="preserve">οι υπηρεσίες (συνδρομές, κλάσεις και </w:t>
+          <w:lang w:val="en-US"/>
+        </w:rPr>
+        <w:t>trainers</w:t>
       </w:r>
       <w:r>
         <w:rPr>
@@ -4193,31 +4718,8 @@
           <w:spacing w:val="-1"/>
           <w:sz w:val="28"/>
           <w:szCs w:val="28"/>
-          <w:lang w:val="en-US"/>
-        </w:rPr>
-        <w:t>trainers</w:t>
-      </w:r>
-      <w:r>
-        <w:rPr>
-          <w:rFonts w:ascii="Arial" w:hAnsi="Arial" w:cs="Arial"/>
-          <w:bCs/>
-          <w:color w:val="FF0000"/>
-          <w:spacing w:val="-1"/>
-          <w:sz w:val="28"/>
-          <w:szCs w:val="28"/>
-        </w:rPr>
-        <w:t>) που έχει επιλέξει ο χρήστης να αγοράσει</w:t>
-      </w:r>
-      <w:r>
-        <w:rPr>
-          <w:rFonts w:ascii="Arial" w:hAnsi="Arial" w:cs="Arial"/>
-          <w:bCs/>
-          <w:color w:val="FF0000"/>
-          <w:spacing w:val="-1"/>
-          <w:sz w:val="28"/>
-          <w:szCs w:val="28"/>
-        </w:rPr>
-        <w:t>.</w:t>
+        </w:rPr>
+        <w:t>) που έχει επιλέξει ο χρήστης να αγοράσει.</w:t>
       </w:r>
     </w:p>
     <w:p>
@@ -4233,7 +4735,6 @@
           <w:sz w:val="28"/>
           <w:szCs w:val="28"/>
           <w:u w:val="single"/>
-          <w:lang w:val="en-US"/>
         </w:rPr>
       </w:pPr>
     </w:p>
@@ -4265,7 +4766,7 @@
           <w:u w:val="single"/>
         </w:rPr>
         <w:drawing>
-          <wp:anchor distT="0" distB="0" distL="114300" distR="114300" simplePos="0" relativeHeight="251659264" behindDoc="0" locked="0" layoutInCell="1" allowOverlap="1" wp14:anchorId="61FBDA54" wp14:editId="399F45D9">
+          <wp:anchor distT="0" distB="0" distL="114300" distR="114300" simplePos="0" relativeHeight="251646976" behindDoc="0" locked="0" layoutInCell="1" allowOverlap="1" wp14:anchorId="61FBDA54" wp14:editId="399F45D9">
             <wp:simplePos x="0" y="0"/>
             <wp:positionH relativeFrom="column">
               <wp:posOffset>1127125</wp:posOffset>
@@ -4414,7 +4915,7 @@
           <w:szCs w:val="28"/>
         </w:rPr>
         <w:drawing>
-          <wp:anchor distT="0" distB="0" distL="114300" distR="114300" simplePos="0" relativeHeight="251672576" behindDoc="0" locked="0" layoutInCell="1" allowOverlap="1" wp14:anchorId="2AED4D37" wp14:editId="6CB7FBE9">
+          <wp:anchor distT="0" distB="0" distL="114300" distR="114300" simplePos="0" relativeHeight="251661312" behindDoc="0" locked="0" layoutInCell="1" allowOverlap="1" wp14:anchorId="2AED4D37" wp14:editId="6CB7FBE9">
             <wp:simplePos x="0" y="0"/>
             <wp:positionH relativeFrom="column">
               <wp:posOffset>1125220</wp:posOffset>
@@ -4621,7 +5122,7 @@
           <w:lang w:val="en-US"/>
         </w:rPr>
         <w:drawing>
-          <wp:anchor distT="0" distB="0" distL="114300" distR="114300" simplePos="0" relativeHeight="251677696" behindDoc="0" locked="0" layoutInCell="1" allowOverlap="1" wp14:anchorId="69481E0A" wp14:editId="0EB56457">
+          <wp:anchor distT="0" distB="0" distL="114300" distR="114300" simplePos="0" relativeHeight="251665408" behindDoc="0" locked="0" layoutInCell="1" allowOverlap="1" wp14:anchorId="69481E0A" wp14:editId="0EB56457">
             <wp:simplePos x="0" y="0"/>
             <wp:positionH relativeFrom="column">
               <wp:posOffset>1127125</wp:posOffset>
@@ -4814,7 +5315,7 @@
           <w:noProof/>
         </w:rPr>
         <w:drawing>
-          <wp:anchor distT="0" distB="0" distL="114300" distR="114300" simplePos="0" relativeHeight="251664384" behindDoc="1" locked="0" layoutInCell="1" allowOverlap="1" wp14:anchorId="5FD71700" wp14:editId="599A3A15">
+          <wp:anchor distT="0" distB="0" distL="114300" distR="114300" simplePos="0" relativeHeight="251653120" behindDoc="1" locked="0" layoutInCell="1" allowOverlap="1" wp14:anchorId="5FD71700" wp14:editId="599A3A15">
             <wp:simplePos x="0" y="0"/>
             <wp:positionH relativeFrom="column">
               <wp:posOffset>1022350</wp:posOffset>
@@ -5001,7 +5502,61 @@
           <w:sz w:val="28"/>
           <w:szCs w:val="28"/>
         </w:rPr>
-        <w:t xml:space="preserve">εικόνα ο χρήστης έχει την επιλογή να δει και να τροποποιήσει τα προσωπικά του στοιχεία (όνομα , επίθετο , διεύθυνση , </w:t>
+        <w:t>εικόνα ο χρήστης έχει την επιλογή να δει και να τροποποιήσει τα προσωπικά του στοιχεία (</w:t>
+      </w:r>
+      <w:proofErr w:type="gramStart"/>
+      <w:r>
+        <w:rPr>
+          <w:rFonts w:ascii="Arial" w:hAnsi="Arial" w:cs="Arial"/>
+          <w:sz w:val="28"/>
+          <w:szCs w:val="28"/>
+        </w:rPr>
+        <w:t>όνομα ,</w:t>
+      </w:r>
+      <w:proofErr w:type="gramEnd"/>
+      <w:r>
+        <w:rPr>
+          <w:rFonts w:ascii="Arial" w:hAnsi="Arial" w:cs="Arial"/>
+          <w:sz w:val="28"/>
+          <w:szCs w:val="28"/>
+        </w:rPr>
+        <w:t xml:space="preserve"> </w:t>
+      </w:r>
+      <w:proofErr w:type="gramStart"/>
+      <w:r>
+        <w:rPr>
+          <w:rFonts w:ascii="Arial" w:hAnsi="Arial" w:cs="Arial"/>
+          <w:sz w:val="28"/>
+          <w:szCs w:val="28"/>
+        </w:rPr>
+        <w:t>επίθετο ,</w:t>
+      </w:r>
+      <w:proofErr w:type="gramEnd"/>
+      <w:r>
+        <w:rPr>
+          <w:rFonts w:ascii="Arial" w:hAnsi="Arial" w:cs="Arial"/>
+          <w:sz w:val="28"/>
+          <w:szCs w:val="28"/>
+        </w:rPr>
+        <w:t xml:space="preserve"> </w:t>
+      </w:r>
+      <w:proofErr w:type="gramStart"/>
+      <w:r>
+        <w:rPr>
+          <w:rFonts w:ascii="Arial" w:hAnsi="Arial" w:cs="Arial"/>
+          <w:sz w:val="28"/>
+          <w:szCs w:val="28"/>
+        </w:rPr>
+        <w:t>διεύθυνση ,</w:t>
+      </w:r>
+      <w:proofErr w:type="gramEnd"/>
+      <w:r>
+        <w:rPr>
+          <w:rFonts w:ascii="Arial" w:hAnsi="Arial" w:cs="Arial"/>
+          <w:sz w:val="28"/>
+          <w:szCs w:val="28"/>
+        </w:rPr>
+        <w:t xml:space="preserve"> </w:t>
       </w:r>
       <w:r>
         <w:rPr>
@@ -5026,7 +5581,25 @@
           <w:sz w:val="28"/>
           <w:szCs w:val="28"/>
         </w:rPr>
-        <w:t>και αριθμό τηλεφώνου) , καθώς και την επιλογή να επιστρέψει στην προηγούμενη σελίδα.</w:t>
+        <w:t>και αριθμό τηλεφώνου</w:t>
+      </w:r>
+      <w:proofErr w:type="gramStart"/>
+      <w:r>
+        <w:rPr>
+          <w:rFonts w:ascii="Arial" w:hAnsi="Arial" w:cs="Arial"/>
+          <w:sz w:val="28"/>
+          <w:szCs w:val="28"/>
+        </w:rPr>
+        <w:t>) ,</w:t>
+      </w:r>
+      <w:proofErr w:type="gramEnd"/>
+      <w:r>
+        <w:rPr>
+          <w:rFonts w:ascii="Arial" w:hAnsi="Arial" w:cs="Arial"/>
+          <w:sz w:val="28"/>
+          <w:szCs w:val="28"/>
+        </w:rPr>
+        <w:t xml:space="preserve"> καθώς και την επιλογή να επιστρέψει στην προηγούμενη σελίδα.</w:t>
       </w:r>
     </w:p>
     <w:p>
@@ -5041,7 +5614,7 @@
           <w:noProof/>
         </w:rPr>
         <w:drawing>
-          <wp:anchor distT="0" distB="0" distL="114300" distR="114300" simplePos="0" relativeHeight="251666432" behindDoc="1" locked="0" layoutInCell="1" allowOverlap="1" wp14:anchorId="0CB324BA" wp14:editId="4F94B907">
+          <wp:anchor distT="0" distB="0" distL="114300" distR="114300" simplePos="0" relativeHeight="251655168" behindDoc="1" locked="0" layoutInCell="1" allowOverlap="1" wp14:anchorId="0CB324BA" wp14:editId="4F94B907">
             <wp:simplePos x="0" y="0"/>
             <wp:positionH relativeFrom="column">
               <wp:posOffset>984250</wp:posOffset>
@@ -5371,7 +5944,7 @@
           <w:noProof/>
         </w:rPr>
         <w:drawing>
-          <wp:anchor distT="0" distB="0" distL="114300" distR="114300" simplePos="0" relativeHeight="251662336" behindDoc="1" locked="0" layoutInCell="1" allowOverlap="1" wp14:anchorId="178B29FF" wp14:editId="50D6D70E">
+          <wp:anchor distT="0" distB="0" distL="114300" distR="114300" simplePos="0" relativeHeight="251651072" behindDoc="1" locked="0" layoutInCell="1" allowOverlap="1" wp14:anchorId="178B29FF" wp14:editId="50D6D70E">
             <wp:simplePos x="0" y="0"/>
             <wp:positionH relativeFrom="column">
               <wp:posOffset>1079500</wp:posOffset>
@@ -5487,7 +6060,25 @@
           <w:sz w:val="28"/>
           <w:szCs w:val="28"/>
         </w:rPr>
-        <w:t>Στην πιο κάτω εικόνα χρήστης μπορεί να δει το ιστορικό  αγορών (</w:t>
+        <w:t xml:space="preserve">Στην πιο κάτω εικόνα χρήστης μπορεί να δει το </w:t>
+      </w:r>
+      <w:proofErr w:type="gramStart"/>
+      <w:r>
+        <w:rPr>
+          <w:rFonts w:ascii="Arial" w:hAnsi="Arial" w:cs="Arial"/>
+          <w:sz w:val="28"/>
+          <w:szCs w:val="28"/>
+        </w:rPr>
+        <w:t>ιστορικό  αγορών</w:t>
+      </w:r>
+      <w:proofErr w:type="gramEnd"/>
+      <w:r>
+        <w:rPr>
+          <w:rFonts w:ascii="Arial" w:hAnsi="Arial" w:cs="Arial"/>
+          <w:sz w:val="28"/>
+          <w:szCs w:val="28"/>
+        </w:rPr>
+        <w:t xml:space="preserve"> (</w:t>
       </w:r>
       <w:r>
         <w:rPr>
@@ -5546,7 +6137,16 @@
           <w:sz w:val="28"/>
           <w:szCs w:val="28"/>
         </w:rPr>
-        <w:t xml:space="preserve">και να προσθέσει και να τροποποιήσει τον τρόπο αγορών του( </w:t>
+        <w:t xml:space="preserve">και να προσθέσει και να τροποποιήσει τον τρόπο αγορών </w:t>
+      </w:r>
+      <w:proofErr w:type="gramStart"/>
+      <w:r>
+        <w:rPr>
+          <w:rFonts w:ascii="Arial" w:hAnsi="Arial" w:cs="Arial"/>
+          <w:sz w:val="28"/>
+          <w:szCs w:val="28"/>
+        </w:rPr>
+        <w:t xml:space="preserve">του( </w:t>
       </w:r>
       <w:r>
         <w:rPr>
@@ -5557,6 +6157,7 @@
         </w:rPr>
         <w:t>Add</w:t>
       </w:r>
+      <w:proofErr w:type="gramEnd"/>
       <w:r>
         <w:rPr>
           <w:rFonts w:ascii="Arial" w:hAnsi="Arial" w:cs="Arial"/>
@@ -5650,7 +6251,7 @@
           <w:szCs w:val="28"/>
         </w:rPr>
         <w:drawing>
-          <wp:anchor distT="0" distB="0" distL="114300" distR="114300" simplePos="0" relativeHeight="251663360" behindDoc="1" locked="0" layoutInCell="1" allowOverlap="1" wp14:anchorId="5D050F7F" wp14:editId="26306C0E">
+          <wp:anchor distT="0" distB="0" distL="114300" distR="114300" simplePos="0" relativeHeight="251652096" behindDoc="1" locked="0" layoutInCell="1" allowOverlap="1" wp14:anchorId="5D050F7F" wp14:editId="26306C0E">
             <wp:simplePos x="0" y="0"/>
             <wp:positionH relativeFrom="column">
               <wp:posOffset>1050925</wp:posOffset>
@@ -5885,7 +6486,7 @@
           <w:noProof/>
         </w:rPr>
         <w:drawing>
-          <wp:anchor distT="0" distB="0" distL="114300" distR="114300" simplePos="0" relativeHeight="251670528" behindDoc="0" locked="0" layoutInCell="1" allowOverlap="1" wp14:anchorId="2AAE24A9" wp14:editId="75C13D7C">
+          <wp:anchor distT="0" distB="0" distL="114300" distR="114300" simplePos="0" relativeHeight="251659264" behindDoc="0" locked="0" layoutInCell="1" allowOverlap="1" wp14:anchorId="2AAE24A9" wp14:editId="75C13D7C">
             <wp:simplePos x="0" y="0"/>
             <wp:positionH relativeFrom="column">
               <wp:posOffset>876300</wp:posOffset>
@@ -6126,7 +6727,7 @@
           <w:noProof/>
         </w:rPr>
         <w:drawing>
-          <wp:anchor distT="0" distB="0" distL="114300" distR="114300" simplePos="0" relativeHeight="251671552" behindDoc="0" locked="0" layoutInCell="1" allowOverlap="1" wp14:anchorId="1160B2F0" wp14:editId="45BD6273">
+          <wp:anchor distT="0" distB="0" distL="114300" distR="114300" simplePos="0" relativeHeight="251660288" behindDoc="0" locked="0" layoutInCell="1" allowOverlap="1" wp14:anchorId="1160B2F0" wp14:editId="45BD6273">
             <wp:simplePos x="0" y="0"/>
             <wp:positionH relativeFrom="column">
               <wp:posOffset>1125220</wp:posOffset>
@@ -6360,7 +6961,7 @@
           <w:sz w:val="26"/>
         </w:rPr>
         <w:drawing>
-          <wp:anchor distT="0" distB="0" distL="114300" distR="114300" simplePos="0" relativeHeight="251673600" behindDoc="0" locked="0" layoutInCell="1" allowOverlap="1" wp14:anchorId="0D76B7A3" wp14:editId="1E6FA43C">
+          <wp:anchor distT="0" distB="0" distL="114300" distR="114300" simplePos="0" relativeHeight="251662336" behindDoc="0" locked="0" layoutInCell="1" allowOverlap="1" wp14:anchorId="0D76B7A3" wp14:editId="1E6FA43C">
             <wp:simplePos x="0" y="0"/>
             <wp:positionH relativeFrom="column">
               <wp:posOffset>1125220</wp:posOffset>
@@ -6622,7 +7223,7 @@
           <w:noProof/>
         </w:rPr>
         <w:drawing>
-          <wp:anchor distT="0" distB="0" distL="114300" distR="114300" simplePos="0" relativeHeight="251676672" behindDoc="0" locked="0" layoutInCell="1" allowOverlap="1" wp14:anchorId="3BFC583B" wp14:editId="5AD19F61">
+          <wp:anchor distT="0" distB="0" distL="114300" distR="114300" simplePos="0" relativeHeight="251664384" behindDoc="0" locked="0" layoutInCell="1" allowOverlap="1" wp14:anchorId="3BFC583B" wp14:editId="5AD19F61">
             <wp:simplePos x="0" y="0"/>
             <wp:positionH relativeFrom="column">
               <wp:posOffset>955675</wp:posOffset>
@@ -6840,7 +7441,7 @@
           <w:noProof/>
         </w:rPr>
         <w:drawing>
-          <wp:anchor distT="0" distB="0" distL="114300" distR="114300" simplePos="0" relativeHeight="251668480" behindDoc="0" locked="0" layoutInCell="1" allowOverlap="1" wp14:anchorId="36DC452C" wp14:editId="3B568945">
+          <wp:anchor distT="0" distB="0" distL="114300" distR="114300" simplePos="0" relativeHeight="251657216" behindDoc="0" locked="0" layoutInCell="1" allowOverlap="1" wp14:anchorId="36DC452C" wp14:editId="3B568945">
             <wp:simplePos x="0" y="0"/>
             <wp:positionH relativeFrom="column">
               <wp:posOffset>1069340</wp:posOffset>
@@ -7072,7 +7673,7 @@
           <w:noProof/>
         </w:rPr>
         <w:drawing>
-          <wp:anchor distT="0" distB="0" distL="114300" distR="114300" simplePos="0" relativeHeight="251669504" behindDoc="0" locked="0" layoutInCell="1" allowOverlap="1" wp14:anchorId="01DCDF35" wp14:editId="116B9E24">
+          <wp:anchor distT="0" distB="0" distL="114300" distR="114300" simplePos="0" relativeHeight="251658240" behindDoc="0" locked="0" layoutInCell="1" allowOverlap="1" wp14:anchorId="01DCDF35" wp14:editId="116B9E24">
             <wp:simplePos x="0" y="0"/>
             <wp:positionH relativeFrom="column">
               <wp:posOffset>1069975</wp:posOffset>
@@ -7580,7 +8181,7 @@
           <w:noProof/>
         </w:rPr>
         <w:drawing>
-          <wp:anchor distT="0" distB="0" distL="114300" distR="114300" simplePos="0" relativeHeight="251681792" behindDoc="0" locked="0" layoutInCell="1" allowOverlap="1" wp14:anchorId="689E9329" wp14:editId="268072B3">
+          <wp:anchor distT="0" distB="0" distL="114300" distR="114300" simplePos="0" relativeHeight="251667456" behindDoc="0" locked="0" layoutInCell="1" allowOverlap="1" wp14:anchorId="689E9329" wp14:editId="268072B3">
             <wp:simplePos x="0" y="0"/>
             <wp:positionH relativeFrom="column">
               <wp:posOffset>1022350</wp:posOffset>
@@ -7701,7 +8302,7 @@
           <w:noProof/>
         </w:rPr>
         <w:drawing>
-          <wp:anchor distT="0" distB="0" distL="114300" distR="114300" simplePos="0" relativeHeight="251665408" behindDoc="0" locked="0" layoutInCell="1" allowOverlap="1" wp14:anchorId="28BCF899" wp14:editId="7499C891">
+          <wp:anchor distT="0" distB="0" distL="114300" distR="114300" simplePos="0" relativeHeight="251654144" behindDoc="0" locked="0" layoutInCell="1" allowOverlap="1" wp14:anchorId="28BCF899" wp14:editId="7499C891">
             <wp:simplePos x="0" y="0"/>
             <wp:positionH relativeFrom="column">
               <wp:posOffset>1095375</wp:posOffset>
@@ -7905,7 +8506,7 @@
           <w:u w:val="single"/>
         </w:rPr>
         <w:drawing>
-          <wp:anchor distT="0" distB="0" distL="114300" distR="114300" simplePos="0" relativeHeight="251674624" behindDoc="0" locked="0" layoutInCell="1" allowOverlap="1" wp14:anchorId="4AB04B5A" wp14:editId="68478C17">
+          <wp:anchor distT="0" distB="0" distL="114300" distR="114300" simplePos="0" relativeHeight="251663360" behindDoc="0" locked="0" layoutInCell="1" allowOverlap="1" wp14:anchorId="4AB04B5A" wp14:editId="68478C17">
             <wp:simplePos x="0" y="0"/>
             <wp:positionH relativeFrom="column">
               <wp:posOffset>1100455</wp:posOffset>
@@ -8132,7 +8733,7 @@
           <w:u w:val="single"/>
         </w:rPr>
         <w:drawing>
-          <wp:anchor distT="0" distB="0" distL="114300" distR="114300" simplePos="0" relativeHeight="251678720" behindDoc="0" locked="0" layoutInCell="1" allowOverlap="1" wp14:anchorId="1BD64ABD" wp14:editId="06FDFC38">
+          <wp:anchor distT="0" distB="0" distL="114300" distR="114300" simplePos="0" relativeHeight="251666432" behindDoc="0" locked="0" layoutInCell="1" allowOverlap="1" wp14:anchorId="1BD64ABD" wp14:editId="06FDFC38">
             <wp:simplePos x="0" y="0"/>
             <wp:positionH relativeFrom="column">
               <wp:posOffset>1127125</wp:posOffset>

</xml_diff>